<commit_message>
ENGG 27 and 151 | Project 1 Submission
</commit_message>
<xml_diff>
--- a/ENGG 151/Project 1/DOCS AND SUBS/Estacio_Docu.docx
+++ b/ENGG 151/Project 1/DOCS AND SUBS/Estacio_Docu.docx
@@ -155,7 +155,7 @@
           <w:b/>
           <w:bCs/>
         </w:rPr>
-        <w:t>February 11</w:t>
+        <w:t>February 1</w:t>
       </w:r>
       <w:r>
         <w:rPr>
@@ -163,6 +163,14 @@
           <w:b/>
           <w:bCs/>
         </w:rPr>
+        <w:t>6</w:t>
+      </w:r>
+      <w:r>
+        <w:rPr>
+          <w:rFonts w:ascii="Liberation Serif" w:hAnsi="Liberation Serif"/>
+          <w:b/>
+          <w:bCs/>
+        </w:rPr>
         <w:t>, 2026</w:t>
       </w:r>
     </w:p>
@@ -191,7 +199,7 @@
           <w:b/>
           <w:bCs/>
         </w:rPr>
-        <w:t xml:space="preserve">Progress Report </w:t>
+        <w:t>Documentation for</w:t>
       </w:r>
       <w:r>
         <w:rPr>
@@ -199,15 +207,7 @@
           <w:b/>
           <w:bCs/>
         </w:rPr>
-        <w:t>3</w:t>
-      </w:r>
-      <w:r>
-        <w:rPr>
-          <w:rFonts w:ascii="Liberation Serif" w:hAnsi="Liberation Serif"/>
-          <w:b/>
-          <w:bCs/>
-        </w:rPr>
-        <w:t xml:space="preserve"> for Project 1: Normalized </w:t>
+        <w:t xml:space="preserve"> Project 1: Normalized </w:t>
       </w:r>
       <w:proofErr w:type="spellStart"/>
       <w:r>
@@ -222,463 +222,16 @@
     </w:p>
     <w:p>
       <w:pPr>
+        <w:jc w:val="center"/>
         <w:rPr>
           <w:rFonts w:ascii="Liberation Serif" w:hAnsi="Liberation Serif"/>
           <w:b/>
           <w:bCs/>
         </w:rPr>
       </w:pPr>
-      <w:r>
-        <w:rPr>
-          <w:rFonts w:ascii="Liberation Serif" w:hAnsi="Liberation Serif"/>
-          <w:b/>
-          <w:bCs/>
-        </w:rPr>
-        <w:tab/>
-      </w:r>
     </w:p>
     <w:p>
       <w:pPr>
-        <w:ind w:firstLine="720"/>
-        <w:jc w:val="both"/>
-        <w:rPr>
-          <w:rFonts w:ascii="Liberation Serif" w:hAnsi="Liberation Serif"/>
-        </w:rPr>
-      </w:pPr>
-      <w:r>
-        <w:rPr>
-          <w:rFonts w:ascii="Liberation Serif" w:hAnsi="Liberation Serif"/>
-        </w:rPr>
-        <w:t xml:space="preserve">As of </w:t>
-      </w:r>
-      <w:r>
-        <w:rPr>
-          <w:rFonts w:ascii="Liberation Serif" w:hAnsi="Liberation Serif"/>
-        </w:rPr>
-        <w:t>February 11</w:t>
-      </w:r>
-      <w:r>
-        <w:rPr>
-          <w:rFonts w:ascii="Liberation Serif" w:hAnsi="Liberation Serif"/>
-        </w:rPr>
-        <w:t xml:space="preserve">, 2026, </w:t>
-      </w:r>
-      <w:r>
-        <w:rPr>
-          <w:rFonts w:ascii="Liberation Serif" w:hAnsi="Liberation Serif"/>
-        </w:rPr>
-        <w:t xml:space="preserve">major progress has been made. Header implementation was used to compartmentalize validation of integers and doubles, signal file reading, and computing the normalized </w:t>
-      </w:r>
-      <w:proofErr w:type="spellStart"/>
-      <w:r>
-        <w:rPr>
-          <w:rFonts w:ascii="Liberation Serif" w:hAnsi="Liberation Serif"/>
-        </w:rPr>
-        <w:t>crosscorrelation</w:t>
-      </w:r>
-      <w:proofErr w:type="spellEnd"/>
-      <w:r>
-        <w:rPr>
-          <w:rFonts w:ascii="Liberation Serif" w:hAnsi="Liberation Serif"/>
-        </w:rPr>
-        <w:t xml:space="preserve"> signal. </w:t>
-      </w:r>
-    </w:p>
-    <w:p>
-      <w:pPr>
-        <w:ind w:firstLine="720"/>
-        <w:jc w:val="both"/>
-        <w:rPr>
-          <w:rFonts w:ascii="Liberation Serif" w:hAnsi="Liberation Serif"/>
-        </w:rPr>
-      </w:pPr>
-      <w:r>
-        <w:rPr>
-          <w:rFonts w:ascii="Liberation Serif" w:hAnsi="Liberation Serif"/>
-        </w:rPr>
-        <w:t xml:space="preserve">Validation of integers and floating-point numbers was integrated via the functions </w:t>
-      </w:r>
-      <w:proofErr w:type="spellStart"/>
-      <w:r>
-        <w:rPr>
-          <w:rFonts w:ascii="Liberation Mono" w:hAnsi="Liberation Mono"/>
-          <w:sz w:val="20"/>
-          <w:szCs w:val="20"/>
-        </w:rPr>
-        <w:t>is_</w:t>
-      </w:r>
-      <w:proofErr w:type="gramStart"/>
-      <w:r>
-        <w:rPr>
-          <w:rFonts w:ascii="Liberation Mono" w:hAnsi="Liberation Mono"/>
-          <w:sz w:val="20"/>
-          <w:szCs w:val="20"/>
-        </w:rPr>
-        <w:t>int</w:t>
-      </w:r>
-      <w:proofErr w:type="spellEnd"/>
-      <w:r>
-        <w:rPr>
-          <w:rFonts w:ascii="Liberation Mono" w:hAnsi="Liberation Mono"/>
-          <w:sz w:val="20"/>
-          <w:szCs w:val="20"/>
-        </w:rPr>
-        <w:t>(</w:t>
-      </w:r>
-      <w:proofErr w:type="gramEnd"/>
-      <w:r>
-        <w:rPr>
-          <w:rFonts w:ascii="Liberation Mono" w:hAnsi="Liberation Mono"/>
-          <w:sz w:val="20"/>
-          <w:szCs w:val="20"/>
-        </w:rPr>
-        <w:t>)</w:t>
-      </w:r>
-      <w:r>
-        <w:rPr>
-          <w:rFonts w:ascii="Liberation Serif" w:hAnsi="Liberation Serif"/>
-        </w:rPr>
-        <w:t xml:space="preserve"> and </w:t>
-      </w:r>
-      <w:proofErr w:type="spellStart"/>
-      <w:r>
-        <w:rPr>
-          <w:rFonts w:ascii="Liberation Mono" w:hAnsi="Liberation Mono"/>
-          <w:sz w:val="20"/>
-          <w:szCs w:val="20"/>
-        </w:rPr>
-        <w:t>is_floating_</w:t>
-      </w:r>
-      <w:proofErr w:type="gramStart"/>
-      <w:r>
-        <w:rPr>
-          <w:rFonts w:ascii="Liberation Mono" w:hAnsi="Liberation Mono"/>
-          <w:sz w:val="20"/>
-          <w:szCs w:val="20"/>
-        </w:rPr>
-        <w:t>pt</w:t>
-      </w:r>
-      <w:proofErr w:type="spellEnd"/>
-      <w:r>
-        <w:rPr>
-          <w:rFonts w:ascii="Liberation Mono" w:hAnsi="Liberation Mono"/>
-          <w:sz w:val="20"/>
-          <w:szCs w:val="20"/>
-        </w:rPr>
-        <w:t>(</w:t>
-      </w:r>
-      <w:proofErr w:type="gramEnd"/>
-      <w:r>
-        <w:rPr>
-          <w:rFonts w:ascii="Liberation Mono" w:hAnsi="Liberation Mono"/>
-          <w:sz w:val="20"/>
-          <w:szCs w:val="20"/>
-        </w:rPr>
-        <w:t>)</w:t>
-      </w:r>
-      <w:r>
-        <w:rPr>
-          <w:rFonts w:ascii="Liberation Serif" w:hAnsi="Liberation Serif"/>
-        </w:rPr>
-        <w:t xml:space="preserve">, specifically for processing the signal files for the starting index and the raw signal values themselves. </w:t>
-      </w:r>
-    </w:p>
-    <w:p>
-      <w:pPr>
-        <w:ind w:firstLine="720"/>
-        <w:jc w:val="both"/>
-        <w:rPr>
-          <w:rFonts w:ascii="Liberation Serif" w:hAnsi="Liberation Serif"/>
-        </w:rPr>
-      </w:pPr>
-      <w:r>
-        <w:rPr>
-          <w:rFonts w:ascii="Liberation Serif" w:hAnsi="Liberation Serif"/>
-        </w:rPr>
-        <w:t xml:space="preserve">Signal file reading </w:t>
-      </w:r>
-      <w:r>
-        <w:rPr>
-          <w:rFonts w:ascii="Liberation Serif" w:hAnsi="Liberation Serif"/>
-        </w:rPr>
-        <w:t xml:space="preserve">was implemented via the </w:t>
-      </w:r>
-      <w:proofErr w:type="spellStart"/>
-      <w:proofErr w:type="gramStart"/>
-      <w:r>
-        <w:rPr>
-          <w:rFonts w:ascii="Liberation Mono" w:hAnsi="Liberation Mono"/>
-          <w:sz w:val="20"/>
-          <w:szCs w:val="20"/>
-        </w:rPr>
-        <w:t>readSignalFile</w:t>
-      </w:r>
-      <w:proofErr w:type="spellEnd"/>
-      <w:r>
-        <w:rPr>
-          <w:rFonts w:ascii="Liberation Mono" w:hAnsi="Liberation Mono"/>
-          <w:sz w:val="20"/>
-          <w:szCs w:val="20"/>
-        </w:rPr>
-        <w:t>(</w:t>
-      </w:r>
-      <w:proofErr w:type="gramEnd"/>
-      <w:r>
-        <w:rPr>
-          <w:rFonts w:ascii="Liberation Mono" w:hAnsi="Liberation Mono"/>
-          <w:sz w:val="20"/>
-          <w:szCs w:val="20"/>
-        </w:rPr>
-        <w:t>)</w:t>
-      </w:r>
-      <w:r>
-        <w:rPr>
-          <w:rFonts w:ascii="Liberation Serif" w:hAnsi="Liberation Serif"/>
-        </w:rPr>
-        <w:t xml:space="preserve"> function. Given a filename and pointers to variables for the starting index and the duration, it can open a signal file, initially store signal values in a vector, then store them in a dynamically initialized array. The starting index and duration variables of the read signal are then modified by the function. </w:t>
-      </w:r>
-    </w:p>
-    <w:p>
-      <w:pPr>
-        <w:ind w:firstLine="720"/>
-        <w:jc w:val="both"/>
-        <w:rPr>
-          <w:rFonts w:ascii="Liberation Serif" w:hAnsi="Liberation Serif"/>
-        </w:rPr>
-      </w:pPr>
-      <w:r>
-        <w:rPr>
-          <w:rFonts w:ascii="Liberation Serif" w:hAnsi="Liberation Serif"/>
-        </w:rPr>
-        <w:t xml:space="preserve">Computing the normalized </w:t>
-      </w:r>
-      <w:proofErr w:type="spellStart"/>
-      <w:r>
-        <w:rPr>
-          <w:rFonts w:ascii="Liberation Serif" w:hAnsi="Liberation Serif"/>
-        </w:rPr>
-        <w:t>crosscorrelation</w:t>
-      </w:r>
-      <w:proofErr w:type="spellEnd"/>
-      <w:r>
-        <w:rPr>
-          <w:rFonts w:ascii="Liberation Serif" w:hAnsi="Liberation Serif"/>
-        </w:rPr>
-        <w:t xml:space="preserve"> was implemented via the </w:t>
-      </w:r>
-      <w:proofErr w:type="spellStart"/>
-      <w:proofErr w:type="gramStart"/>
-      <w:r>
-        <w:rPr>
-          <w:rFonts w:ascii="Liberation Mono" w:hAnsi="Liberation Mono"/>
-          <w:sz w:val="20"/>
-          <w:szCs w:val="20"/>
-        </w:rPr>
-        <w:t>computeCrossCorr</w:t>
-      </w:r>
-      <w:proofErr w:type="spellEnd"/>
-      <w:r>
-        <w:rPr>
-          <w:rFonts w:ascii="Liberation Mono" w:hAnsi="Liberation Mono"/>
-          <w:sz w:val="20"/>
-          <w:szCs w:val="20"/>
-        </w:rPr>
-        <w:t>(</w:t>
-      </w:r>
-      <w:proofErr w:type="gramEnd"/>
-      <w:r>
-        <w:rPr>
-          <w:rFonts w:ascii="Liberation Mono" w:hAnsi="Liberation Mono"/>
-          <w:sz w:val="20"/>
-          <w:szCs w:val="20"/>
-        </w:rPr>
-        <w:t>)</w:t>
-      </w:r>
-      <w:r>
-        <w:rPr>
-          <w:rFonts w:ascii="Liberation Serif" w:hAnsi="Liberation Serif"/>
-        </w:rPr>
-        <w:t xml:space="preserve"> function. The function uses the starting index, duration, and the signal values of two signals </w:t>
-      </w:r>
-      <w:r>
-        <w:rPr>
-          <w:rFonts w:ascii="Liberation Serif" w:hAnsi="Liberation Serif"/>
-          <w:i/>
-          <w:iCs/>
-        </w:rPr>
-        <w:t>x</w:t>
-      </w:r>
-      <w:r>
-        <w:rPr>
-          <w:rFonts w:ascii="Liberation Serif" w:hAnsi="Liberation Serif"/>
-        </w:rPr>
-        <w:t xml:space="preserve"> and </w:t>
-      </w:r>
-      <w:r>
-        <w:rPr>
-          <w:rFonts w:ascii="Liberation Serif" w:hAnsi="Liberation Serif"/>
-          <w:i/>
-          <w:iCs/>
-        </w:rPr>
-        <w:t>y,</w:t>
-      </w:r>
-      <w:r>
-        <w:rPr>
-          <w:rFonts w:ascii="Liberation Serif" w:hAnsi="Liberation Serif"/>
-        </w:rPr>
-        <w:t xml:space="preserve"> then modifies a</w:t>
-      </w:r>
-      <w:r>
-        <w:rPr>
-          <w:rFonts w:ascii="Liberation Serif" w:hAnsi="Liberation Serif"/>
-        </w:rPr>
-        <w:t xml:space="preserve"> passed</w:t>
-      </w:r>
-      <w:r>
-        <w:rPr>
-          <w:rFonts w:ascii="Liberation Serif" w:hAnsi="Liberation Serif"/>
-        </w:rPr>
-        <w:t xml:space="preserve"> array </w:t>
-      </w:r>
-      <w:r>
-        <w:rPr>
-          <w:rFonts w:ascii="Liberation Mono" w:hAnsi="Liberation Mono"/>
-          <w:sz w:val="20"/>
-          <w:szCs w:val="20"/>
-        </w:rPr>
-        <w:t>*</w:t>
-      </w:r>
-      <w:proofErr w:type="spellStart"/>
-      <w:r>
-        <w:rPr>
-          <w:rFonts w:ascii="Liberation Mono" w:hAnsi="Liberation Mono"/>
-          <w:sz w:val="20"/>
-          <w:szCs w:val="20"/>
-        </w:rPr>
-        <w:t>crossCorrData</w:t>
-      </w:r>
-      <w:proofErr w:type="spellEnd"/>
-      <w:r>
-        <w:rPr>
-          <w:rFonts w:ascii="Liberation Serif" w:hAnsi="Liberation Serif"/>
-        </w:rPr>
-        <w:t xml:space="preserve"> </w:t>
-      </w:r>
-      <w:r>
-        <w:rPr>
-          <w:rFonts w:ascii="Liberation Serif" w:hAnsi="Liberation Serif"/>
-        </w:rPr>
-        <w:t xml:space="preserve">to store the results of the calculation, along with variables for the resulting array’s duration and starting index. </w:t>
-      </w:r>
-    </w:p>
-    <w:p>
-      <w:pPr>
-        <w:ind w:firstLine="720"/>
-        <w:jc w:val="both"/>
-        <w:rPr>
-          <w:rFonts w:ascii="Liberation Serif" w:hAnsi="Liberation Serif"/>
-        </w:rPr>
-      </w:pPr>
-      <w:r>
-        <w:rPr>
-          <w:rFonts w:ascii="Liberation Serif" w:hAnsi="Liberation Serif"/>
-        </w:rPr>
-        <w:t xml:space="preserve">File output was also implemented in the main implementation file, using the resulting array containing the </w:t>
-      </w:r>
-      <w:proofErr w:type="spellStart"/>
-      <w:r>
-        <w:rPr>
-          <w:rFonts w:ascii="Liberation Serif" w:hAnsi="Liberation Serif"/>
-        </w:rPr>
-        <w:t>crosscorellation</w:t>
-      </w:r>
-      <w:proofErr w:type="spellEnd"/>
-      <w:r>
-        <w:rPr>
-          <w:rFonts w:ascii="Liberation Serif" w:hAnsi="Liberation Serif"/>
-        </w:rPr>
-        <w:t xml:space="preserve"> signal along with the results’ duration and starting index. </w:t>
-      </w:r>
-    </w:p>
-    <w:p>
-      <w:pPr>
-        <w:ind w:firstLine="720"/>
-        <w:jc w:val="both"/>
-        <w:rPr>
-          <w:rFonts w:ascii="Liberation Serif" w:hAnsi="Liberation Serif"/>
-        </w:rPr>
-      </w:pPr>
-      <w:r>
-        <w:rPr>
-          <w:rFonts w:ascii="Liberation Serif" w:hAnsi="Liberation Serif"/>
-        </w:rPr>
-        <w:t xml:space="preserve">Lastly, the program accepts arguments passed as it is invoked from the command line for the </w:t>
-      </w:r>
-      <w:r>
-        <w:rPr>
-          <w:rFonts w:ascii="Liberation Serif" w:hAnsi="Liberation Serif"/>
-          <w:i/>
-          <w:iCs/>
-        </w:rPr>
-        <w:t>x</w:t>
-      </w:r>
-      <w:r>
-        <w:rPr>
-          <w:rFonts w:ascii="Liberation Serif" w:hAnsi="Liberation Serif"/>
-        </w:rPr>
-        <w:t xml:space="preserve"> signal filename, </w:t>
-      </w:r>
-      <w:r>
-        <w:rPr>
-          <w:rFonts w:ascii="Liberation Serif" w:hAnsi="Liberation Serif"/>
-          <w:i/>
-          <w:iCs/>
-        </w:rPr>
-        <w:t>y</w:t>
-      </w:r>
-      <w:r>
-        <w:rPr>
-          <w:rFonts w:ascii="Liberation Serif" w:hAnsi="Liberation Serif"/>
-        </w:rPr>
-        <w:t xml:space="preserve"> signal filename, and the resulting signal filename. </w:t>
-      </w:r>
-    </w:p>
-    <w:p>
-      <w:pPr>
-        <w:ind w:firstLine="720"/>
-        <w:jc w:val="both"/>
-        <w:rPr>
-          <w:rFonts w:ascii="Liberation Serif" w:hAnsi="Liberation Serif"/>
-        </w:rPr>
-      </w:pPr>
-      <w:r>
-        <w:rPr>
-          <w:rFonts w:ascii="Liberation Serif" w:hAnsi="Liberation Serif"/>
-        </w:rPr>
-        <w:t xml:space="preserve">Further work includes verifying if the program meets all necessary specifications, and </w:t>
-      </w:r>
-      <w:r>
-        <w:rPr>
-          <w:rFonts w:ascii="Liberation Serif" w:hAnsi="Liberation Serif"/>
-        </w:rPr>
-        <w:t xml:space="preserve">testing for the robustness of the algorithm and its implementation in the program. </w:t>
-      </w:r>
-    </w:p>
-    <w:p>
-      <w:pPr>
-        <w:rPr>
-          <w:rFonts w:ascii="Liberation Serif" w:hAnsi="Liberation Serif"/>
-        </w:rPr>
-      </w:pPr>
-      <w:r>
-        <w:rPr>
-          <w:rFonts w:ascii="Liberation Serif" w:hAnsi="Liberation Serif"/>
-        </w:rPr>
-        <w:br w:type="page"/>
-      </w:r>
-    </w:p>
-    <w:p>
-      <w:pPr>
         <w:jc w:val="center"/>
         <w:rPr>
           <w:rFonts w:ascii="Liberation Serif" w:hAnsi="Liberation Serif"/>
@@ -688,12 +241,11 @@
         <w:rPr>
           <w:noProof/>
         </w:rPr>
-        <w:lastRenderedPageBreak/>
         <w:drawing>
-          <wp:inline distT="0" distB="0" distL="0" distR="0" wp14:anchorId="6585CCAB" wp14:editId="39AFE8F2">
-            <wp:extent cx="6027156" cy="2766951"/>
-            <wp:effectExtent l="0" t="0" r="0" b="0"/>
-            <wp:docPr id="1988383265" name="Picture 1" descr="A screen shot of a computer&#10;&#10;AI-generated content may be incorrect."/>
+          <wp:inline distT="0" distB="0" distL="0" distR="0" wp14:anchorId="2F3B5B21" wp14:editId="4CFE847D">
+            <wp:extent cx="4551903" cy="1966464"/>
+            <wp:effectExtent l="0" t="0" r="1270" b="0"/>
+            <wp:docPr id="183003679" name="Picture 1" descr="A screen shot of a computer&#10;&#10;AI-generated content may be incorrect."/>
             <wp:cNvGraphicFramePr>
               <a:graphicFrameLocks xmlns:a="http://schemas.openxmlformats.org/drawingml/2006/main" noChangeAspect="1"/>
             </wp:cNvGraphicFramePr>
@@ -701,7 +253,7 @@
               <a:graphicData uri="http://schemas.openxmlformats.org/drawingml/2006/picture">
                 <pic:pic xmlns:pic="http://schemas.openxmlformats.org/drawingml/2006/picture">
                   <pic:nvPicPr>
-                    <pic:cNvPr id="1988383265" name="Picture 1" descr="A screen shot of a computer&#10;&#10;AI-generated content may be incorrect."/>
+                    <pic:cNvPr id="183003679" name="Picture 1" descr="A screen shot of a computer&#10;&#10;AI-generated content may be incorrect."/>
                     <pic:cNvPicPr/>
                   </pic:nvPicPr>
                   <pic:blipFill>
@@ -713,7 +265,7 @@
                   <pic:spPr>
                     <a:xfrm>
                       <a:off x="0" y="0"/>
-                      <a:ext cx="6063347" cy="2783566"/>
+                      <a:ext cx="4569078" cy="1973884"/>
                     </a:xfrm>
                     <a:prstGeom prst="rect">
                       <a:avLst/>
@@ -764,10 +316,10 @@
           <w:noProof/>
         </w:rPr>
         <w:drawing>
-          <wp:inline distT="0" distB="0" distL="0" distR="0" wp14:anchorId="62DEABB8" wp14:editId="73685B04">
-            <wp:extent cx="2194821" cy="3408218"/>
-            <wp:effectExtent l="0" t="0" r="0" b="1905"/>
-            <wp:docPr id="697486445" name="Picture 1" descr="A screenshot of a computer screen&#10;&#10;AI-generated content may be incorrect."/>
+          <wp:inline distT="0" distB="0" distL="0" distR="0" wp14:anchorId="39731E0D" wp14:editId="122E598B">
+            <wp:extent cx="4880540" cy="1485966"/>
+            <wp:effectExtent l="0" t="0" r="0" b="0"/>
+            <wp:docPr id="1714753299" name="Picture 1" descr="A screenshot of a computer&#10;&#10;AI-generated content may be incorrect."/>
             <wp:cNvGraphicFramePr>
               <a:graphicFrameLocks xmlns:a="http://schemas.openxmlformats.org/drawingml/2006/main" noChangeAspect="1"/>
             </wp:cNvGraphicFramePr>
@@ -775,23 +327,32 @@
               <a:graphicData uri="http://schemas.openxmlformats.org/drawingml/2006/picture">
                 <pic:pic xmlns:pic="http://schemas.openxmlformats.org/drawingml/2006/picture">
                   <pic:nvPicPr>
-                    <pic:cNvPr id="697486445" name="Picture 1" descr="A screenshot of a computer screen&#10;&#10;AI-generated content may be incorrect."/>
+                    <pic:cNvPr id="1714753299" name="Picture 1" descr="A screenshot of a computer&#10;&#10;AI-generated content may be incorrect."/>
                     <pic:cNvPicPr/>
                   </pic:nvPicPr>
-                  <pic:blipFill>
+                  <pic:blipFill rotWithShape="1">
                     <a:blip r:embed="rId6"/>
+                    <a:srcRect b="11692"/>
                     <a:stretch>
                       <a:fillRect/>
                     </a:stretch>
                   </pic:blipFill>
-                  <pic:spPr>
+                  <pic:spPr bwMode="auto">
                     <a:xfrm>
                       <a:off x="0" y="0"/>
-                      <a:ext cx="2198608" cy="3414099"/>
+                      <a:ext cx="4944955" cy="1505578"/>
                     </a:xfrm>
                     <a:prstGeom prst="rect">
                       <a:avLst/>
                     </a:prstGeom>
+                    <a:ln>
+                      <a:noFill/>
+                    </a:ln>
+                    <a:extLst>
+                      <a:ext uri="{53640926-AAD7-44D8-BBD7-CCE9431645EC}">
+                        <a14:shadowObscured xmlns:a14="http://schemas.microsoft.com/office/drawing/2010/main"/>
+                      </a:ext>
+                    </a:extLst>
                   </pic:spPr>
                 </pic:pic>
               </a:graphicData>
@@ -799,65 +360,15 @@
           </wp:inline>
         </w:drawing>
       </w:r>
-    </w:p>
-    <w:p>
-      <w:pPr>
-        <w:jc w:val="center"/>
-        <w:rPr>
-          <w:rFonts w:ascii="Liberation Serif" w:hAnsi="Liberation Serif"/>
-        </w:rPr>
-      </w:pPr>
-      <w:r>
-        <w:rPr>
-          <w:rFonts w:ascii="Liberation Serif" w:hAnsi="Liberation Serif"/>
-        </w:rPr>
-        <w:t xml:space="preserve">sample screenshot – </w:t>
-      </w:r>
-      <w:proofErr w:type="spellStart"/>
-      <w:r>
-        <w:rPr>
-          <w:rFonts w:ascii="Liberation Serif" w:hAnsi="Liberation Serif"/>
-        </w:rPr>
-        <w:t>crosscorrelation</w:t>
-      </w:r>
-      <w:proofErr w:type="spellEnd"/>
-      <w:r>
-        <w:rPr>
-          <w:rFonts w:ascii="Liberation Serif" w:hAnsi="Liberation Serif"/>
-        </w:rPr>
-        <w:t xml:space="preserve"> signal output to a file named “</w:t>
-      </w:r>
-      <w:proofErr w:type="spellStart"/>
-      <w:r>
-        <w:rPr>
-          <w:rFonts w:ascii="Liberation Serif" w:hAnsi="Liberation Serif"/>
-        </w:rPr>
-        <w:t>outputFile</w:t>
-      </w:r>
-      <w:proofErr w:type="spellEnd"/>
-      <w:r>
-        <w:rPr>
-          <w:rFonts w:ascii="Liberation Serif" w:hAnsi="Liberation Serif"/>
-        </w:rPr>
-        <w:t>”</w:t>
-      </w:r>
-    </w:p>
-    <w:p>
-      <w:pPr>
-        <w:jc w:val="center"/>
-        <w:rPr>
-          <w:rFonts w:ascii="Liberation Serif" w:hAnsi="Liberation Serif"/>
-        </w:rPr>
-      </w:pPr>
       <w:r>
         <w:rPr>
           <w:noProof/>
         </w:rPr>
         <w:drawing>
-          <wp:inline distT="0" distB="0" distL="0" distR="0" wp14:anchorId="11E9814D" wp14:editId="2E033229">
-            <wp:extent cx="5480767" cy="603163"/>
-            <wp:effectExtent l="0" t="0" r="0" b="6985"/>
-            <wp:docPr id="221051229" name="Picture 1"/>
+          <wp:inline distT="0" distB="0" distL="0" distR="0" wp14:anchorId="2742CB07" wp14:editId="5764E166">
+            <wp:extent cx="4884393" cy="2232706"/>
+            <wp:effectExtent l="0" t="0" r="0" b="0"/>
+            <wp:docPr id="1590493317" name="Picture 1" descr="A screenshot of a computer&#10;&#10;AI-generated content may be incorrect."/>
             <wp:cNvGraphicFramePr>
               <a:graphicFrameLocks xmlns:a="http://schemas.openxmlformats.org/drawingml/2006/main" noChangeAspect="1"/>
             </wp:cNvGraphicFramePr>
@@ -865,7 +376,7 @@
               <a:graphicData uri="http://schemas.openxmlformats.org/drawingml/2006/picture">
                 <pic:pic xmlns:pic="http://schemas.openxmlformats.org/drawingml/2006/picture">
                   <pic:nvPicPr>
-                    <pic:cNvPr id="221051229" name=""/>
+                    <pic:cNvPr id="1590493317" name="Picture 1" descr="A screenshot of a computer&#10;&#10;AI-generated content may be incorrect."/>
                     <pic:cNvPicPr/>
                   </pic:nvPicPr>
                   <pic:blipFill>
@@ -877,7 +388,7 @@
                   <pic:spPr>
                     <a:xfrm>
                       <a:off x="0" y="0"/>
-                      <a:ext cx="5527479" cy="608304"/>
+                      <a:ext cx="4984692" cy="2278554"/>
                     </a:xfrm>
                     <a:prstGeom prst="rect">
                       <a:avLst/>
@@ -901,14 +412,32 @@
         <w:rPr>
           <w:rFonts w:ascii="Liberation Serif" w:hAnsi="Liberation Serif"/>
         </w:rPr>
-        <w:t>sample screenshot – compilation on Visual Studio Code</w:t>
+        <w:t>sample screenshot</w:t>
+      </w:r>
+      <w:r>
+        <w:rPr>
+          <w:rFonts w:ascii="Liberation Serif" w:hAnsi="Liberation Serif"/>
+        </w:rPr>
+        <w:t>s</w:t>
+      </w:r>
+      <w:r>
+        <w:rPr>
+          <w:rFonts w:ascii="Liberation Serif" w:hAnsi="Liberation Serif"/>
+        </w:rPr>
+        <w:t xml:space="preserve"> –</w:t>
+      </w:r>
+      <w:r>
+        <w:rPr>
+          <w:rFonts w:ascii="Liberation Serif" w:hAnsi="Liberation Serif"/>
+        </w:rPr>
+        <w:t xml:space="preserve"> input signal and output signal files in comparison with basic test signals</w:t>
       </w:r>
     </w:p>
     <w:p>
       <w:pPr>
         <w:jc w:val="center"/>
         <w:rPr>
-          <w:noProof/>
+          <w:rFonts w:ascii="Liberation Serif" w:hAnsi="Liberation Serif"/>
         </w:rPr>
       </w:pPr>
       <w:r>
@@ -917,10 +446,10 @@
         </w:rPr>
         <w:lastRenderedPageBreak/>
         <w:drawing>
-          <wp:inline distT="0" distB="0" distL="0" distR="0" wp14:anchorId="3505E814" wp14:editId="344566AC">
-            <wp:extent cx="5385902" cy="1411698"/>
-            <wp:effectExtent l="0" t="0" r="5715" b="0"/>
-            <wp:docPr id="1919985293" name="Picture 1"/>
+          <wp:inline distT="0" distB="0" distL="0" distR="0" wp14:anchorId="67441E0D" wp14:editId="0FF5D9C2">
+            <wp:extent cx="5476240" cy="1840230"/>
+            <wp:effectExtent l="0" t="0" r="0" b="7620"/>
+            <wp:docPr id="2126405454" name="Picture 1" descr="A screenshot of a computer&#10;&#10;AI-generated content may be incorrect."/>
             <wp:cNvGraphicFramePr>
               <a:graphicFrameLocks xmlns:a="http://schemas.openxmlformats.org/drawingml/2006/main" noChangeAspect="1"/>
             </wp:cNvGraphicFramePr>
@@ -928,7 +457,7 @@
               <a:graphicData uri="http://schemas.openxmlformats.org/drawingml/2006/picture">
                 <pic:pic xmlns:pic="http://schemas.openxmlformats.org/drawingml/2006/picture">
                   <pic:nvPicPr>
-                    <pic:cNvPr id="1919985293" name=""/>
+                    <pic:cNvPr id="2126405454" name="Picture 1" descr="A screenshot of a computer&#10;&#10;AI-generated content may be incorrect."/>
                     <pic:cNvPicPr/>
                   </pic:nvPicPr>
                   <pic:blipFill>
@@ -940,7 +469,7 @@
                   <pic:spPr>
                     <a:xfrm>
                       <a:off x="0" y="0"/>
-                      <a:ext cx="5441838" cy="1426359"/>
+                      <a:ext cx="5479002" cy="1841158"/>
                     </a:xfrm>
                     <a:prstGeom prst="rect">
                       <a:avLst/>
@@ -962,23 +491,43 @@
       </w:pPr>
       <w:r>
         <w:rPr>
-          <w:rFonts w:ascii="Liberation Serif" w:hAnsi="Liberation Serif"/>
-        </w:rPr>
-        <w:t xml:space="preserve">compiler version – </w:t>
-      </w:r>
-      <w:proofErr w:type="spellStart"/>
-      <w:r>
-        <w:rPr>
-          <w:rFonts w:ascii="Liberation Serif" w:hAnsi="Liberation Serif"/>
-        </w:rPr>
-        <w:t>gcc</w:t>
-      </w:r>
-      <w:proofErr w:type="spellEnd"/>
-      <w:r>
-        <w:rPr>
-          <w:rFonts w:ascii="Liberation Serif" w:hAnsi="Liberation Serif"/>
-        </w:rPr>
-        <w:t xml:space="preserve"> version 15.2.0 (Rev8, Built by MSYS2 project)</w:t>
+          <w:noProof/>
+        </w:rPr>
+        <w:drawing>
+          <wp:inline distT="0" distB="0" distL="0" distR="0" wp14:anchorId="3146FEEF" wp14:editId="21E6ED12">
+            <wp:extent cx="5374134" cy="573033"/>
+            <wp:effectExtent l="0" t="0" r="0" b="0"/>
+            <wp:docPr id="985449748" name="Picture 1"/>
+            <wp:cNvGraphicFramePr>
+              <a:graphicFrameLocks xmlns:a="http://schemas.openxmlformats.org/drawingml/2006/main" noChangeAspect="1"/>
+            </wp:cNvGraphicFramePr>
+            <a:graphic xmlns:a="http://schemas.openxmlformats.org/drawingml/2006/main">
+              <a:graphicData uri="http://schemas.openxmlformats.org/drawingml/2006/picture">
+                <pic:pic xmlns:pic="http://schemas.openxmlformats.org/drawingml/2006/picture">
+                  <pic:nvPicPr>
+                    <pic:cNvPr id="985449748" name=""/>
+                    <pic:cNvPicPr/>
+                  </pic:nvPicPr>
+                  <pic:blipFill>
+                    <a:blip r:embed="rId9"/>
+                    <a:stretch>
+                      <a:fillRect/>
+                    </a:stretch>
+                  </pic:blipFill>
+                  <pic:spPr>
+                    <a:xfrm>
+                      <a:off x="0" y="0"/>
+                      <a:ext cx="5503916" cy="586871"/>
+                    </a:xfrm>
+                    <a:prstGeom prst="rect">
+                      <a:avLst/>
+                    </a:prstGeom>
+                  </pic:spPr>
+                </pic:pic>
+              </a:graphicData>
+            </a:graphic>
+          </wp:inline>
+        </w:drawing>
       </w:r>
     </w:p>
     <w:p>
@@ -990,12 +539,112 @@
       </w:pPr>
       <w:r>
         <w:rPr>
+          <w:rFonts w:ascii="Liberation Serif" w:hAnsi="Liberation Serif"/>
+        </w:rPr>
+        <w:t>sample screenshot – compilation on Visual Studio Code</w:t>
+      </w:r>
+      <w:r>
+        <w:rPr>
+          <w:rFonts w:ascii="Liberation Serif" w:hAnsi="Liberation Serif"/>
+        </w:rPr>
+        <w:t xml:space="preserve"> with directory files</w:t>
+      </w:r>
+    </w:p>
+    <w:p>
+      <w:pPr>
+        <w:jc w:val="center"/>
+        <w:rPr>
           <w:noProof/>
         </w:rPr>
+      </w:pPr>
+      <w:r>
+        <w:rPr>
+          <w:noProof/>
+        </w:rPr>
         <w:drawing>
-          <wp:inline distT="0" distB="0" distL="0" distR="0" wp14:anchorId="5DEEFF7C" wp14:editId="6DEDB8E5">
-            <wp:extent cx="3363262" cy="1345166"/>
-            <wp:effectExtent l="0" t="0" r="8890" b="7620"/>
+          <wp:inline distT="0" distB="0" distL="0" distR="0" wp14:anchorId="0B8FD29E" wp14:editId="59954412">
+            <wp:extent cx="6122035" cy="1261110"/>
+            <wp:effectExtent l="0" t="0" r="0" b="0"/>
+            <wp:docPr id="1404865326" name="Picture 1" descr="A screen shot of a computer&#10;&#10;AI-generated content may be incorrect."/>
+            <wp:cNvGraphicFramePr>
+              <a:graphicFrameLocks xmlns:a="http://schemas.openxmlformats.org/drawingml/2006/main" noChangeAspect="1"/>
+            </wp:cNvGraphicFramePr>
+            <a:graphic xmlns:a="http://schemas.openxmlformats.org/drawingml/2006/main">
+              <a:graphicData uri="http://schemas.openxmlformats.org/drawingml/2006/picture">
+                <pic:pic xmlns:pic="http://schemas.openxmlformats.org/drawingml/2006/picture">
+                  <pic:nvPicPr>
+                    <pic:cNvPr id="1404865326" name="Picture 1" descr="A screen shot of a computer&#10;&#10;AI-generated content may be incorrect."/>
+                    <pic:cNvPicPr/>
+                  </pic:nvPicPr>
+                  <pic:blipFill>
+                    <a:blip r:embed="rId10"/>
+                    <a:stretch>
+                      <a:fillRect/>
+                    </a:stretch>
+                  </pic:blipFill>
+                  <pic:spPr>
+                    <a:xfrm>
+                      <a:off x="0" y="0"/>
+                      <a:ext cx="6122035" cy="1261110"/>
+                    </a:xfrm>
+                    <a:prstGeom prst="rect">
+                      <a:avLst/>
+                    </a:prstGeom>
+                  </pic:spPr>
+                </pic:pic>
+              </a:graphicData>
+            </a:graphic>
+          </wp:inline>
+        </w:drawing>
+      </w:r>
+    </w:p>
+    <w:p>
+      <w:pPr>
+        <w:jc w:val="center"/>
+        <w:rPr>
+          <w:rFonts w:ascii="Liberation Serif" w:hAnsi="Liberation Serif"/>
+        </w:rPr>
+      </w:pPr>
+      <w:r>
+        <w:rPr>
+          <w:rFonts w:ascii="Liberation Serif" w:hAnsi="Liberation Serif"/>
+        </w:rPr>
+        <w:t xml:space="preserve">compiler version – </w:t>
+      </w:r>
+      <w:r>
+        <w:rPr>
+          <w:rFonts w:ascii="Liberation Serif" w:hAnsi="Liberation Serif"/>
+        </w:rPr>
+        <w:t>g</w:t>
+      </w:r>
+      <w:r>
+        <w:rPr>
+          <w:rFonts w:ascii="Liberation Serif" w:hAnsi="Liberation Serif"/>
+        </w:rPr>
+        <w:t>++</w:t>
+      </w:r>
+      <w:r>
+        <w:rPr>
+          <w:rFonts w:ascii="Liberation Serif" w:hAnsi="Liberation Serif"/>
+        </w:rPr>
+        <w:t xml:space="preserve"> version 15.2.0 (Rev8, Built by MSYS2 project)</w:t>
+      </w:r>
+    </w:p>
+    <w:p>
+      <w:pPr>
+        <w:jc w:val="center"/>
+        <w:rPr>
+          <w:rFonts w:ascii="Liberation Serif" w:hAnsi="Liberation Serif"/>
+        </w:rPr>
+      </w:pPr>
+      <w:r>
+        <w:rPr>
+          <w:noProof/>
+        </w:rPr>
+        <w:drawing>
+          <wp:inline distT="0" distB="0" distL="0" distR="0" wp14:anchorId="5DEEFF7C" wp14:editId="5C3858E4">
+            <wp:extent cx="3905654" cy="1562100"/>
+            <wp:effectExtent l="0" t="0" r="0" b="0"/>
             <wp:docPr id="96672569" name="Picture 1" descr="A screenshot of a computer program&#10;&#10;AI-generated content may be incorrect."/>
             <wp:cNvGraphicFramePr>
               <a:graphicFrameLocks xmlns:a="http://schemas.openxmlformats.org/drawingml/2006/main" noChangeAspect="1"/>
@@ -1008,7 +657,7 @@
                     <pic:cNvPicPr/>
                   </pic:nvPicPr>
                   <pic:blipFill>
-                    <a:blip r:embed="rId9"/>
+                    <a:blip r:embed="rId11"/>
                     <a:stretch>
                       <a:fillRect/>
                     </a:stretch>
@@ -1016,7 +665,7 @@
                   <pic:spPr>
                     <a:xfrm>
                       <a:off x="0" y="0"/>
-                      <a:ext cx="3379992" cy="1351857"/>
+                      <a:ext cx="3933733" cy="1573330"/>
                     </a:xfrm>
                     <a:prstGeom prst="rect">
                       <a:avLst/>
@@ -1085,10 +734,10 @@
           <w:noProof/>
         </w:rPr>
         <w:drawing>
-          <wp:inline distT="0" distB="0" distL="0" distR="0" wp14:anchorId="0FF23CB3" wp14:editId="773CFAC3">
-            <wp:extent cx="2075394" cy="1255555"/>
-            <wp:effectExtent l="0" t="0" r="1270" b="1905"/>
-            <wp:docPr id="83190705" name="Picture 1" descr="A screenshot of a computer program&#10;&#10;AI-generated content may be incorrect."/>
+          <wp:inline distT="0" distB="0" distL="0" distR="0" wp14:anchorId="4BA9C052" wp14:editId="3845E671">
+            <wp:extent cx="2628900" cy="2039174"/>
+            <wp:effectExtent l="0" t="0" r="0" b="0"/>
+            <wp:docPr id="771451319" name="Picture 1" descr="A screenshot of a computer program&#10;&#10;AI-generated content may be incorrect."/>
             <wp:cNvGraphicFramePr>
               <a:graphicFrameLocks xmlns:a="http://schemas.openxmlformats.org/drawingml/2006/main" noChangeAspect="1"/>
             </wp:cNvGraphicFramePr>
@@ -1096,11 +745,11 @@
               <a:graphicData uri="http://schemas.openxmlformats.org/drawingml/2006/picture">
                 <pic:pic xmlns:pic="http://schemas.openxmlformats.org/drawingml/2006/picture">
                   <pic:nvPicPr>
-                    <pic:cNvPr id="83190705" name="Picture 1" descr="A screenshot of a computer program&#10;&#10;AI-generated content may be incorrect."/>
+                    <pic:cNvPr id="771451319" name="Picture 1" descr="A screenshot of a computer program&#10;&#10;AI-generated content may be incorrect."/>
                     <pic:cNvPicPr/>
                   </pic:nvPicPr>
                   <pic:blipFill>
-                    <a:blip r:embed="rId10"/>
+                    <a:blip r:embed="rId12"/>
                     <a:stretch>
                       <a:fillRect/>
                     </a:stretch>
@@ -1108,7 +757,7 @@
                   <pic:spPr>
                     <a:xfrm>
                       <a:off x="0" y="0"/>
-                      <a:ext cx="2090486" cy="1264685"/>
+                      <a:ext cx="2630610" cy="2040500"/>
                     </a:xfrm>
                     <a:prstGeom prst="rect">
                       <a:avLst/>
@@ -1146,8 +795,2071 @@
         <w:rPr>
           <w:rFonts w:ascii="Liberation Serif" w:hAnsi="Liberation Serif"/>
         </w:rPr>
-        <w:t xml:space="preserve"> 1.105.1</w:t>
-      </w:r>
+        <w:t xml:space="preserve"> 1.10</w:t>
+      </w:r>
+      <w:r>
+        <w:rPr>
+          <w:rFonts w:ascii="Liberation Serif" w:hAnsi="Liberation Serif"/>
+        </w:rPr>
+        <w:t>8</w:t>
+      </w:r>
+      <w:r>
+        <w:rPr>
+          <w:rFonts w:ascii="Liberation Serif" w:hAnsi="Liberation Serif"/>
+        </w:rPr>
+        <w:t>.</w:t>
+      </w:r>
+      <w:r>
+        <w:rPr>
+          <w:rFonts w:ascii="Liberation Serif" w:hAnsi="Liberation Serif"/>
+        </w:rPr>
+        <w:t>2</w:t>
+      </w:r>
+    </w:p>
+    <w:p>
+      <w:pPr>
+        <w:rPr>
+          <w:rFonts w:ascii="Liberation Serif" w:hAnsi="Liberation Serif"/>
+        </w:rPr>
+      </w:pPr>
+    </w:p>
+    <w:p>
+      <w:pPr>
+        <w:rPr>
+          <w:rFonts w:ascii="Liberation Serif" w:hAnsi="Liberation Serif"/>
+        </w:rPr>
+      </w:pPr>
+      <w:r>
+        <w:rPr>
+          <w:rFonts w:ascii="Liberation Serif" w:hAnsi="Liberation Serif"/>
+        </w:rPr>
+        <w:t>Code Locator:</w:t>
+      </w:r>
+    </w:p>
+    <w:tbl>
+      <w:tblPr>
+        <w:tblStyle w:val="TableGrid"/>
+        <w:tblW w:w="0" w:type="auto"/>
+        <w:tblLook w:val="04A0" w:firstRow="1" w:lastRow="0" w:firstColumn="1" w:lastColumn="0" w:noHBand="0" w:noVBand="1"/>
+      </w:tblPr>
+      <w:tblGrid>
+        <w:gridCol w:w="3685"/>
+        <w:gridCol w:w="2735"/>
+        <w:gridCol w:w="2935"/>
+      </w:tblGrid>
+      <w:tr>
+        <w:tc>
+          <w:tcPr>
+            <w:tcW w:w="3685" w:type="dxa"/>
+          </w:tcPr>
+          <w:p>
+            <w:pPr>
+              <w:jc w:val="center"/>
+              <w:rPr>
+                <w:rFonts w:ascii="Liberation Serif" w:hAnsi="Liberation Serif"/>
+              </w:rPr>
+            </w:pPr>
+            <w:r>
+              <w:rPr>
+                <w:rFonts w:ascii="Liberation Serif" w:hAnsi="Liberation Serif"/>
+              </w:rPr>
+              <w:t>code items</w:t>
+            </w:r>
+          </w:p>
+        </w:tc>
+        <w:tc>
+          <w:tcPr>
+            <w:tcW w:w="2735" w:type="dxa"/>
+          </w:tcPr>
+          <w:p>
+            <w:pPr>
+              <w:jc w:val="center"/>
+              <w:rPr>
+                <w:rFonts w:ascii="Liberation Serif" w:hAnsi="Liberation Serif"/>
+              </w:rPr>
+            </w:pPr>
+            <w:r>
+              <w:rPr>
+                <w:rFonts w:ascii="Liberation Serif" w:hAnsi="Liberation Serif"/>
+              </w:rPr>
+              <w:t>file name</w:t>
+            </w:r>
+          </w:p>
+        </w:tc>
+        <w:tc>
+          <w:tcPr>
+            <w:tcW w:w="2935" w:type="dxa"/>
+          </w:tcPr>
+          <w:p>
+            <w:pPr>
+              <w:jc w:val="center"/>
+              <w:rPr>
+                <w:rFonts w:ascii="Liberation Serif" w:hAnsi="Liberation Serif"/>
+              </w:rPr>
+            </w:pPr>
+            <w:r>
+              <w:rPr>
+                <w:rFonts w:ascii="Liberation Serif" w:hAnsi="Liberation Serif"/>
+              </w:rPr>
+              <w:t>line numbers</w:t>
+            </w:r>
+          </w:p>
+        </w:tc>
+      </w:tr>
+      <w:tr>
+        <w:tc>
+          <w:tcPr>
+            <w:tcW w:w="3685" w:type="dxa"/>
+          </w:tcPr>
+          <w:p>
+            <w:pPr>
+              <w:rPr>
+                <w:rFonts w:ascii="Liberation Serif" w:hAnsi="Liberation Serif"/>
+              </w:rPr>
+            </w:pPr>
+            <w:r>
+              <w:rPr>
+                <w:rFonts w:ascii="Liberation Serif" w:hAnsi="Liberation Serif"/>
+              </w:rPr>
+              <w:t>c</w:t>
+            </w:r>
+            <w:r>
+              <w:rPr>
+                <w:rFonts w:ascii="Liberation Serif" w:hAnsi="Liberation Serif"/>
+              </w:rPr>
+              <w:t>orrelation functio</w:t>
+            </w:r>
+            <w:r>
+              <w:rPr>
+                <w:rFonts w:ascii="Liberation Serif" w:hAnsi="Liberation Serif"/>
+              </w:rPr>
+              <w:t>n</w:t>
+            </w:r>
+          </w:p>
+        </w:tc>
+        <w:tc>
+          <w:tcPr>
+            <w:tcW w:w="2735" w:type="dxa"/>
+          </w:tcPr>
+          <w:p>
+            <w:pPr>
+              <w:rPr>
+                <w:rFonts w:ascii="Liberation Serif" w:hAnsi="Liberation Serif"/>
+              </w:rPr>
+            </w:pPr>
+            <w:r>
+              <w:rPr>
+                <w:rFonts w:ascii="Liberation Serif" w:hAnsi="Liberation Serif"/>
+              </w:rPr>
+              <w:t>normCrossCorr.cpp</w:t>
+            </w:r>
+          </w:p>
+        </w:tc>
+        <w:tc>
+          <w:tcPr>
+            <w:tcW w:w="2935" w:type="dxa"/>
+          </w:tcPr>
+          <w:p>
+            <w:pPr>
+              <w:rPr>
+                <w:rFonts w:ascii="Liberation Serif" w:hAnsi="Liberation Serif"/>
+              </w:rPr>
+            </w:pPr>
+            <w:r>
+              <w:rPr>
+                <w:rFonts w:ascii="Liberation Serif" w:hAnsi="Liberation Serif"/>
+              </w:rPr>
+              <w:t>Lines 99 - 159</w:t>
+            </w:r>
+          </w:p>
+        </w:tc>
+      </w:tr>
+      <w:tr>
+        <w:tc>
+          <w:tcPr>
+            <w:tcW w:w="3685" w:type="dxa"/>
+          </w:tcPr>
+          <w:p>
+            <w:pPr>
+              <w:rPr>
+                <w:rFonts w:ascii="Liberation Serif" w:hAnsi="Liberation Serif"/>
+              </w:rPr>
+            </w:pPr>
+            <w:r>
+              <w:rPr>
+                <w:rFonts w:ascii="Liberation Serif" w:hAnsi="Liberation Serif"/>
+              </w:rPr>
+              <w:t>declaration of double * that are passed to the correlation function</w:t>
+            </w:r>
+          </w:p>
+        </w:tc>
+        <w:tc>
+          <w:tcPr>
+            <w:tcW w:w="2735" w:type="dxa"/>
+          </w:tcPr>
+          <w:p>
+            <w:pPr>
+              <w:rPr>
+                <w:rFonts w:ascii="Liberation Serif" w:hAnsi="Liberation Serif"/>
+              </w:rPr>
+            </w:pPr>
+            <w:r>
+              <w:rPr>
+                <w:rFonts w:ascii="Liberation Serif" w:hAnsi="Liberation Serif"/>
+              </w:rPr>
+              <w:t>main.cpp</w:t>
+            </w:r>
+          </w:p>
+        </w:tc>
+        <w:tc>
+          <w:tcPr>
+            <w:tcW w:w="2935" w:type="dxa"/>
+          </w:tcPr>
+          <w:p>
+            <w:pPr>
+              <w:rPr>
+                <w:rFonts w:ascii="Liberation Serif" w:hAnsi="Liberation Serif"/>
+              </w:rPr>
+            </w:pPr>
+            <w:r>
+              <w:rPr>
+                <w:rFonts w:ascii="Liberation Serif" w:hAnsi="Liberation Serif"/>
+              </w:rPr>
+              <w:t>Lines 20 - 21</w:t>
+            </w:r>
+          </w:p>
+        </w:tc>
+      </w:tr>
+      <w:tr>
+        <w:tc>
+          <w:tcPr>
+            <w:tcW w:w="3685" w:type="dxa"/>
+          </w:tcPr>
+          <w:p>
+            <w:pPr>
+              <w:rPr>
+                <w:rFonts w:ascii="Liberation Serif" w:hAnsi="Liberation Serif"/>
+              </w:rPr>
+            </w:pPr>
+            <w:r>
+              <w:rPr>
+                <w:rFonts w:ascii="Liberation Serif" w:hAnsi="Liberation Serif"/>
+              </w:rPr>
+              <w:t>separate   processing   of   first   line of</w:t>
+            </w:r>
+            <w:r>
+              <w:rPr>
+                <w:rFonts w:ascii="Liberation Serif" w:hAnsi="Liberation Serif"/>
+              </w:rPr>
+              <w:t xml:space="preserve"> </w:t>
+            </w:r>
+            <w:r>
+              <w:rPr>
+                <w:rFonts w:ascii="Liberation Serif" w:hAnsi="Liberation Serif"/>
+              </w:rPr>
+              <w:t>signal file</w:t>
+            </w:r>
+          </w:p>
+        </w:tc>
+        <w:tc>
+          <w:tcPr>
+            <w:tcW w:w="2735" w:type="dxa"/>
+          </w:tcPr>
+          <w:p>
+            <w:pPr>
+              <w:rPr>
+                <w:rFonts w:ascii="Liberation Serif" w:hAnsi="Liberation Serif"/>
+              </w:rPr>
+            </w:pPr>
+            <w:r>
+              <w:rPr>
+                <w:rFonts w:ascii="Liberation Serif" w:hAnsi="Liberation Serif"/>
+              </w:rPr>
+              <w:t>normCrossCorr.cpp</w:t>
+            </w:r>
+          </w:p>
+        </w:tc>
+        <w:tc>
+          <w:tcPr>
+            <w:tcW w:w="2935" w:type="dxa"/>
+          </w:tcPr>
+          <w:p>
+            <w:pPr>
+              <w:rPr>
+                <w:rFonts w:ascii="Liberation Serif" w:hAnsi="Liberation Serif"/>
+              </w:rPr>
+            </w:pPr>
+            <w:r>
+              <w:rPr>
+                <w:rFonts w:ascii="Liberation Serif" w:hAnsi="Liberation Serif"/>
+              </w:rPr>
+              <w:t>Lines 44 – 97</w:t>
+            </w:r>
+          </w:p>
+        </w:tc>
+      </w:tr>
+      <w:tr>
+        <w:tc>
+          <w:tcPr>
+            <w:tcW w:w="3685" w:type="dxa"/>
+          </w:tcPr>
+          <w:p>
+            <w:pPr>
+              <w:rPr>
+                <w:rFonts w:ascii="Liberation Serif" w:hAnsi="Liberation Serif"/>
+              </w:rPr>
+            </w:pPr>
+            <w:r>
+              <w:rPr>
+                <w:rFonts w:ascii="Liberation Serif" w:hAnsi="Liberation Serif"/>
+              </w:rPr>
+              <w:t xml:space="preserve">input validation of integers in </w:t>
+            </w:r>
+          </w:p>
+          <w:p>
+            <w:pPr>
+              <w:rPr>
+                <w:rFonts w:ascii="Liberation Serif" w:hAnsi="Liberation Serif"/>
+              </w:rPr>
+            </w:pPr>
+            <w:r>
+              <w:rPr>
+                <w:rFonts w:ascii="Liberation Serif" w:hAnsi="Liberation Serif"/>
+              </w:rPr>
+              <w:t>processing signal files</w:t>
+            </w:r>
+          </w:p>
+        </w:tc>
+        <w:tc>
+          <w:tcPr>
+            <w:tcW w:w="2735" w:type="dxa"/>
+          </w:tcPr>
+          <w:p>
+            <w:pPr>
+              <w:rPr>
+                <w:rFonts w:ascii="Liberation Serif" w:hAnsi="Liberation Serif"/>
+              </w:rPr>
+            </w:pPr>
+            <w:r>
+              <w:rPr>
+                <w:rFonts w:ascii="Liberation Serif" w:hAnsi="Liberation Serif"/>
+              </w:rPr>
+              <w:t>normCrossCorr.cpp</w:t>
+            </w:r>
+          </w:p>
+        </w:tc>
+        <w:tc>
+          <w:tcPr>
+            <w:tcW w:w="2935" w:type="dxa"/>
+          </w:tcPr>
+          <w:p>
+            <w:pPr>
+              <w:rPr>
+                <w:rFonts w:ascii="Liberation Serif" w:hAnsi="Liberation Serif"/>
+              </w:rPr>
+            </w:pPr>
+            <w:r>
+              <w:rPr>
+                <w:rFonts w:ascii="Liberation Serif" w:hAnsi="Liberation Serif"/>
+              </w:rPr>
+              <w:t>Lines 10 - 25</w:t>
+            </w:r>
+          </w:p>
+        </w:tc>
+      </w:tr>
+      <w:tr>
+        <w:tc>
+          <w:tcPr>
+            <w:tcW w:w="3685" w:type="dxa"/>
+          </w:tcPr>
+          <w:p>
+            <w:pPr>
+              <w:rPr>
+                <w:rFonts w:ascii="Liberation Serif" w:hAnsi="Liberation Serif"/>
+              </w:rPr>
+            </w:pPr>
+            <w:r>
+              <w:rPr>
+                <w:rFonts w:ascii="Liberation Serif" w:hAnsi="Liberation Serif"/>
+              </w:rPr>
+              <w:t xml:space="preserve">input validation of </w:t>
+            </w:r>
+            <w:proofErr w:type="gramStart"/>
+            <w:r>
+              <w:rPr>
+                <w:rFonts w:ascii="Liberation Serif" w:hAnsi="Liberation Serif"/>
+              </w:rPr>
+              <w:t>floating point</w:t>
+            </w:r>
+            <w:proofErr w:type="gramEnd"/>
+            <w:r>
+              <w:rPr>
+                <w:rFonts w:ascii="Liberation Serif" w:hAnsi="Liberation Serif"/>
+              </w:rPr>
+              <w:t xml:space="preserve"> numbers in processing signal files</w:t>
+            </w:r>
+          </w:p>
+        </w:tc>
+        <w:tc>
+          <w:tcPr>
+            <w:tcW w:w="2735" w:type="dxa"/>
+          </w:tcPr>
+          <w:p>
+            <w:pPr>
+              <w:rPr>
+                <w:rFonts w:ascii="Liberation Serif" w:hAnsi="Liberation Serif"/>
+              </w:rPr>
+            </w:pPr>
+            <w:r>
+              <w:rPr>
+                <w:rFonts w:ascii="Liberation Serif" w:hAnsi="Liberation Serif"/>
+              </w:rPr>
+              <w:t>normCrossCorr.cpp</w:t>
+            </w:r>
+          </w:p>
+        </w:tc>
+        <w:tc>
+          <w:tcPr>
+            <w:tcW w:w="2935" w:type="dxa"/>
+          </w:tcPr>
+          <w:p>
+            <w:pPr>
+              <w:rPr>
+                <w:rFonts w:ascii="Liberation Serif" w:hAnsi="Liberation Serif"/>
+              </w:rPr>
+            </w:pPr>
+            <w:r>
+              <w:rPr>
+                <w:rFonts w:ascii="Liberation Serif" w:hAnsi="Liberation Serif"/>
+              </w:rPr>
+              <w:t>Lines 27 - 42</w:t>
+            </w:r>
+          </w:p>
+        </w:tc>
+      </w:tr>
+    </w:tbl>
+    <w:p>
+      <w:pPr>
+        <w:rPr>
+          <w:rFonts w:ascii="Liberation Serif" w:hAnsi="Liberation Serif"/>
+        </w:rPr>
+      </w:pPr>
+    </w:p>
+    <w:tbl>
+      <w:tblPr>
+        <w:tblW w:w="9450" w:type="dxa"/>
+        <w:tblInd w:w="-60" w:type="dxa"/>
+        <w:tblBorders>
+          <w:top w:val="none" w:sz="6" w:space="0" w:color="auto"/>
+          <w:left w:val="none" w:sz="6" w:space="0" w:color="auto"/>
+          <w:bottom w:val="none" w:sz="6" w:space="0" w:color="auto"/>
+          <w:right w:val="none" w:sz="6" w:space="0" w:color="auto"/>
+        </w:tblBorders>
+        <w:tblLayout w:type="fixed"/>
+        <w:tblLook w:val="0000" w:firstRow="0" w:lastRow="0" w:firstColumn="0" w:lastColumn="0" w:noHBand="0" w:noVBand="0"/>
+      </w:tblPr>
+      <w:tblGrid>
+        <w:gridCol w:w="2700"/>
+        <w:gridCol w:w="1890"/>
+        <w:gridCol w:w="4860"/>
+      </w:tblGrid>
+      <w:tr>
+        <w:tblPrEx>
+          <w:tblCellMar>
+            <w:top w:w="0" w:type="dxa"/>
+            <w:bottom w:w="0" w:type="dxa"/>
+          </w:tblCellMar>
+        </w:tblPrEx>
+        <w:trPr>
+          <w:trHeight w:val="109"/>
+        </w:trPr>
+        <w:tc>
+          <w:tcPr>
+            <w:tcW w:w="9450" w:type="dxa"/>
+            <w:gridSpan w:val="3"/>
+            <w:tcBorders>
+              <w:top w:val="none" w:sz="6" w:space="0" w:color="auto"/>
+              <w:bottom w:val="none" w:sz="6" w:space="0" w:color="auto"/>
+            </w:tcBorders>
+          </w:tcPr>
+          <w:p>
+            <w:pPr>
+              <w:pStyle w:val="Default"/>
+              <w:rPr>
+                <w:b/>
+                <w:bCs/>
+                <w:sz w:val="23"/>
+                <w:szCs w:val="23"/>
+              </w:rPr>
+            </w:pPr>
+            <w:r>
+              <w:rPr>
+                <w:b/>
+                <w:bCs/>
+                <w:sz w:val="23"/>
+                <w:szCs w:val="23"/>
+              </w:rPr>
+              <w:t xml:space="preserve">Project Evaluation - Normalized </w:t>
+            </w:r>
+            <w:proofErr w:type="spellStart"/>
+            <w:r>
+              <w:rPr>
+                <w:b/>
+                <w:bCs/>
+                <w:sz w:val="23"/>
+                <w:szCs w:val="23"/>
+              </w:rPr>
+              <w:t>Crosscorrelation</w:t>
+            </w:r>
+            <w:proofErr w:type="spellEnd"/>
+            <w:r>
+              <w:rPr>
+                <w:b/>
+                <w:bCs/>
+                <w:sz w:val="23"/>
+                <w:szCs w:val="23"/>
+              </w:rPr>
+              <w:t xml:space="preserve"> </w:t>
+            </w:r>
+          </w:p>
+        </w:tc>
+      </w:tr>
+      <w:tr>
+        <w:tblPrEx>
+          <w:tblCellMar>
+            <w:top w:w="0" w:type="dxa"/>
+            <w:bottom w:w="0" w:type="dxa"/>
+          </w:tblCellMar>
+        </w:tblPrEx>
+        <w:trPr>
+          <w:trHeight w:val="109"/>
+        </w:trPr>
+        <w:tc>
+          <w:tcPr>
+            <w:tcW w:w="2700" w:type="dxa"/>
+            <w:tcBorders>
+              <w:top w:val="none" w:sz="6" w:space="0" w:color="auto"/>
+              <w:bottom w:val="none" w:sz="6" w:space="0" w:color="auto"/>
+              <w:right w:val="none" w:sz="6" w:space="0" w:color="auto"/>
+            </w:tcBorders>
+          </w:tcPr>
+          <w:p>
+            <w:pPr>
+              <w:pStyle w:val="Default"/>
+              <w:jc w:val="center"/>
+              <w:rPr>
+                <w:sz w:val="23"/>
+                <w:szCs w:val="23"/>
+              </w:rPr>
+            </w:pPr>
+            <w:r>
+              <w:rPr>
+                <w:sz w:val="23"/>
+                <w:szCs w:val="23"/>
+              </w:rPr>
+              <w:t>Item</w:t>
+            </w:r>
+          </w:p>
+        </w:tc>
+        <w:tc>
+          <w:tcPr>
+            <w:tcW w:w="1890" w:type="dxa"/>
+            <w:tcBorders>
+              <w:top w:val="none" w:sz="6" w:space="0" w:color="auto"/>
+              <w:left w:val="none" w:sz="6" w:space="0" w:color="auto"/>
+              <w:bottom w:val="none" w:sz="6" w:space="0" w:color="auto"/>
+              <w:right w:val="none" w:sz="6" w:space="0" w:color="auto"/>
+            </w:tcBorders>
+          </w:tcPr>
+          <w:p>
+            <w:pPr>
+              <w:pStyle w:val="Default"/>
+              <w:jc w:val="center"/>
+              <w:rPr>
+                <w:sz w:val="23"/>
+                <w:szCs w:val="23"/>
+              </w:rPr>
+            </w:pPr>
+            <w:r>
+              <w:rPr>
+                <w:sz w:val="23"/>
+                <w:szCs w:val="23"/>
+              </w:rPr>
+              <w:t>Points</w:t>
+            </w:r>
+          </w:p>
+        </w:tc>
+        <w:tc>
+          <w:tcPr>
+            <w:tcW w:w="4860" w:type="dxa"/>
+            <w:tcBorders>
+              <w:top w:val="none" w:sz="6" w:space="0" w:color="auto"/>
+              <w:left w:val="none" w:sz="6" w:space="0" w:color="auto"/>
+              <w:bottom w:val="none" w:sz="6" w:space="0" w:color="auto"/>
+            </w:tcBorders>
+          </w:tcPr>
+          <w:p>
+            <w:pPr>
+              <w:pStyle w:val="Default"/>
+              <w:jc w:val="center"/>
+              <w:rPr>
+                <w:sz w:val="23"/>
+                <w:szCs w:val="23"/>
+              </w:rPr>
+            </w:pPr>
+            <w:r>
+              <w:rPr>
+                <w:sz w:val="23"/>
+                <w:szCs w:val="23"/>
+              </w:rPr>
+              <w:t>Rubrics</w:t>
+            </w:r>
+          </w:p>
+        </w:tc>
+      </w:tr>
+      <w:tr>
+        <w:tblPrEx>
+          <w:tblCellMar>
+            <w:top w:w="0" w:type="dxa"/>
+            <w:bottom w:w="0" w:type="dxa"/>
+          </w:tblCellMar>
+        </w:tblPrEx>
+        <w:trPr>
+          <w:trHeight w:val="426"/>
+        </w:trPr>
+        <w:tc>
+          <w:tcPr>
+            <w:tcW w:w="2700" w:type="dxa"/>
+            <w:tcBorders>
+              <w:top w:val="none" w:sz="6" w:space="0" w:color="auto"/>
+              <w:bottom w:val="none" w:sz="6" w:space="0" w:color="auto"/>
+              <w:right w:val="none" w:sz="6" w:space="0" w:color="auto"/>
+            </w:tcBorders>
+            <w:vAlign w:val="center"/>
+          </w:tcPr>
+          <w:p>
+            <w:pPr>
+              <w:pStyle w:val="Default"/>
+              <w:rPr>
+                <w:sz w:val="23"/>
+                <w:szCs w:val="23"/>
+              </w:rPr>
+            </w:pPr>
+            <w:r>
+              <w:rPr>
+                <w:sz w:val="23"/>
+                <w:szCs w:val="23"/>
+              </w:rPr>
+              <w:t>early work</w:t>
+            </w:r>
+          </w:p>
+        </w:tc>
+        <w:tc>
+          <w:tcPr>
+            <w:tcW w:w="1890" w:type="dxa"/>
+            <w:tcBorders>
+              <w:top w:val="none" w:sz="6" w:space="0" w:color="auto"/>
+              <w:left w:val="none" w:sz="6" w:space="0" w:color="auto"/>
+              <w:bottom w:val="none" w:sz="6" w:space="0" w:color="auto"/>
+              <w:right w:val="none" w:sz="6" w:space="0" w:color="auto"/>
+            </w:tcBorders>
+          </w:tcPr>
+          <w:p>
+            <w:pPr>
+              <w:pStyle w:val="Default"/>
+              <w:jc w:val="center"/>
+              <w:rPr>
+                <w:color w:val="4B93D7"/>
+                <w:sz w:val="23"/>
+                <w:szCs w:val="23"/>
+              </w:rPr>
+            </w:pPr>
+            <w:r>
+              <w:rPr>
+                <w:color w:val="4B93D7"/>
+                <w:sz w:val="23"/>
+                <w:szCs w:val="23"/>
+              </w:rPr>
+              <w:t>8</w:t>
+            </w:r>
+            <w:r>
+              <w:rPr>
+                <w:color w:val="auto"/>
+                <w:sz w:val="23"/>
+                <w:szCs w:val="23"/>
+              </w:rPr>
+              <w:t>/8</w:t>
+            </w:r>
+          </w:p>
+        </w:tc>
+        <w:tc>
+          <w:tcPr>
+            <w:tcW w:w="4860" w:type="dxa"/>
+            <w:tcBorders>
+              <w:top w:val="none" w:sz="6" w:space="0" w:color="auto"/>
+              <w:left w:val="none" w:sz="6" w:space="0" w:color="auto"/>
+              <w:bottom w:val="none" w:sz="6" w:space="0" w:color="auto"/>
+            </w:tcBorders>
+            <w:vAlign w:val="center"/>
+          </w:tcPr>
+          <w:p>
+            <w:pPr>
+              <w:pStyle w:val="Default"/>
+              <w:rPr>
+                <w:sz w:val="23"/>
+                <w:szCs w:val="23"/>
+              </w:rPr>
+            </w:pPr>
+            <w:r>
+              <w:rPr>
+                <w:sz w:val="23"/>
+                <w:szCs w:val="23"/>
+              </w:rPr>
+              <w:t>(all or nothing)</w:t>
+            </w:r>
+          </w:p>
+          <w:p>
+            <w:pPr>
+              <w:pStyle w:val="Default"/>
+              <w:rPr>
+                <w:sz w:val="23"/>
+                <w:szCs w:val="23"/>
+              </w:rPr>
+            </w:pPr>
+            <w:r>
+              <w:rPr>
+                <w:sz w:val="23"/>
+                <w:szCs w:val="23"/>
+              </w:rPr>
+              <w:t>8: at most 10% of the code in the final implementation differs from that in early work submission</w:t>
+            </w:r>
+          </w:p>
+        </w:tc>
+      </w:tr>
+      <w:tr>
+        <w:tblPrEx>
+          <w:tblCellMar>
+            <w:top w:w="0" w:type="dxa"/>
+            <w:bottom w:w="0" w:type="dxa"/>
+          </w:tblCellMar>
+        </w:tblPrEx>
+        <w:trPr>
+          <w:trHeight w:val="267"/>
+        </w:trPr>
+        <w:tc>
+          <w:tcPr>
+            <w:tcW w:w="2700" w:type="dxa"/>
+            <w:tcBorders>
+              <w:top w:val="none" w:sz="6" w:space="0" w:color="auto"/>
+              <w:bottom w:val="none" w:sz="6" w:space="0" w:color="auto"/>
+              <w:right w:val="none" w:sz="6" w:space="0" w:color="auto"/>
+            </w:tcBorders>
+            <w:vAlign w:val="center"/>
+          </w:tcPr>
+          <w:p>
+            <w:pPr>
+              <w:pStyle w:val="Default"/>
+              <w:rPr>
+                <w:sz w:val="23"/>
+                <w:szCs w:val="23"/>
+              </w:rPr>
+            </w:pPr>
+            <w:r>
+              <w:rPr>
+                <w:sz w:val="23"/>
+                <w:szCs w:val="23"/>
+              </w:rPr>
+              <w:t>implementation and testing environment report</w:t>
+            </w:r>
+          </w:p>
+        </w:tc>
+        <w:tc>
+          <w:tcPr>
+            <w:tcW w:w="1890" w:type="dxa"/>
+            <w:tcBorders>
+              <w:top w:val="none" w:sz="6" w:space="0" w:color="auto"/>
+              <w:left w:val="none" w:sz="6" w:space="0" w:color="auto"/>
+              <w:bottom w:val="none" w:sz="6" w:space="0" w:color="auto"/>
+              <w:right w:val="none" w:sz="6" w:space="0" w:color="auto"/>
+            </w:tcBorders>
+          </w:tcPr>
+          <w:p>
+            <w:pPr>
+              <w:pStyle w:val="Default"/>
+              <w:jc w:val="center"/>
+              <w:rPr>
+                <w:color w:val="4B93D7"/>
+                <w:sz w:val="23"/>
+                <w:szCs w:val="23"/>
+              </w:rPr>
+            </w:pPr>
+            <w:r>
+              <w:rPr>
+                <w:color w:val="4B93D7"/>
+                <w:sz w:val="23"/>
+                <w:szCs w:val="23"/>
+              </w:rPr>
+              <w:t>4</w:t>
+            </w:r>
+            <w:r>
+              <w:rPr>
+                <w:color w:val="auto"/>
+                <w:sz w:val="23"/>
+                <w:szCs w:val="23"/>
+              </w:rPr>
+              <w:t>/</w:t>
+            </w:r>
+            <w:r>
+              <w:rPr>
+                <w:color w:val="auto"/>
+                <w:sz w:val="23"/>
+                <w:szCs w:val="23"/>
+              </w:rPr>
+              <w:t>4</w:t>
+            </w:r>
+          </w:p>
+        </w:tc>
+        <w:tc>
+          <w:tcPr>
+            <w:tcW w:w="4860" w:type="dxa"/>
+            <w:tcBorders>
+              <w:top w:val="none" w:sz="6" w:space="0" w:color="auto"/>
+              <w:left w:val="none" w:sz="6" w:space="0" w:color="auto"/>
+              <w:bottom w:val="none" w:sz="6" w:space="0" w:color="auto"/>
+            </w:tcBorders>
+            <w:vAlign w:val="center"/>
+          </w:tcPr>
+          <w:p>
+            <w:pPr>
+              <w:pStyle w:val="Default"/>
+              <w:rPr>
+                <w:sz w:val="23"/>
+                <w:szCs w:val="23"/>
+              </w:rPr>
+            </w:pPr>
+            <w:r>
+              <w:rPr>
+                <w:sz w:val="23"/>
+                <w:szCs w:val="23"/>
+              </w:rPr>
+              <w:t>4 - all instructions followed correctly</w:t>
+            </w:r>
+          </w:p>
+        </w:tc>
+      </w:tr>
+      <w:tr>
+        <w:tblPrEx>
+          <w:tblCellMar>
+            <w:top w:w="0" w:type="dxa"/>
+            <w:bottom w:w="0" w:type="dxa"/>
+          </w:tblCellMar>
+        </w:tblPrEx>
+        <w:trPr>
+          <w:trHeight w:val="427"/>
+        </w:trPr>
+        <w:tc>
+          <w:tcPr>
+            <w:tcW w:w="2700" w:type="dxa"/>
+            <w:vMerge w:val="restart"/>
+            <w:tcBorders>
+              <w:top w:val="none" w:sz="6" w:space="0" w:color="auto"/>
+              <w:right w:val="none" w:sz="6" w:space="0" w:color="auto"/>
+            </w:tcBorders>
+            <w:vAlign w:val="center"/>
+          </w:tcPr>
+          <w:p>
+            <w:pPr>
+              <w:pStyle w:val="Default"/>
+              <w:rPr>
+                <w:sz w:val="23"/>
+                <w:szCs w:val="23"/>
+              </w:rPr>
+            </w:pPr>
+            <w:r>
+              <w:rPr>
+                <w:sz w:val="23"/>
+                <w:szCs w:val="23"/>
+              </w:rPr>
+              <w:t>basic test</w:t>
+            </w:r>
+          </w:p>
+        </w:tc>
+        <w:tc>
+          <w:tcPr>
+            <w:tcW w:w="1890" w:type="dxa"/>
+            <w:tcBorders>
+              <w:top w:val="none" w:sz="6" w:space="0" w:color="auto"/>
+              <w:left w:val="none" w:sz="6" w:space="0" w:color="auto"/>
+              <w:bottom w:val="none" w:sz="6" w:space="0" w:color="auto"/>
+              <w:right w:val="none" w:sz="6" w:space="0" w:color="auto"/>
+            </w:tcBorders>
+          </w:tcPr>
+          <w:p>
+            <w:pPr>
+              <w:pStyle w:val="Default"/>
+              <w:jc w:val="center"/>
+              <w:rPr>
+                <w:color w:val="4B93D7"/>
+                <w:sz w:val="23"/>
+                <w:szCs w:val="23"/>
+              </w:rPr>
+            </w:pPr>
+            <w:r>
+              <w:rPr>
+                <w:color w:val="4B93D7"/>
+                <w:sz w:val="23"/>
+                <w:szCs w:val="23"/>
+              </w:rPr>
+              <w:t>50</w:t>
+            </w:r>
+            <w:r>
+              <w:rPr>
+                <w:color w:val="auto"/>
+                <w:sz w:val="23"/>
+                <w:szCs w:val="23"/>
+              </w:rPr>
+              <w:t>/</w:t>
+            </w:r>
+            <w:r>
+              <w:rPr>
+                <w:color w:val="auto"/>
+                <w:sz w:val="23"/>
+                <w:szCs w:val="23"/>
+              </w:rPr>
+              <w:t>50</w:t>
+            </w:r>
+          </w:p>
+        </w:tc>
+        <w:tc>
+          <w:tcPr>
+            <w:tcW w:w="4860" w:type="dxa"/>
+            <w:tcBorders>
+              <w:top w:val="none" w:sz="6" w:space="0" w:color="auto"/>
+              <w:left w:val="none" w:sz="6" w:space="0" w:color="auto"/>
+              <w:bottom w:val="none" w:sz="6" w:space="0" w:color="auto"/>
+            </w:tcBorders>
+            <w:vAlign w:val="center"/>
+          </w:tcPr>
+          <w:p>
+            <w:pPr>
+              <w:pStyle w:val="Default"/>
+              <w:rPr>
+                <w:sz w:val="23"/>
+                <w:szCs w:val="23"/>
+              </w:rPr>
+            </w:pPr>
+            <w:r>
+              <w:rPr>
+                <w:sz w:val="23"/>
+                <w:szCs w:val="23"/>
+              </w:rPr>
+              <w:t xml:space="preserve">50 - </w:t>
+            </w:r>
+            <w:r>
+              <w:rPr>
+                <w:sz w:val="23"/>
+                <w:szCs w:val="23"/>
+              </w:rPr>
+              <w:t xml:space="preserve">correctly   computes   the   correct   normalized </w:t>
+            </w:r>
+            <w:proofErr w:type="spellStart"/>
+            <w:r>
+              <w:rPr>
+                <w:sz w:val="23"/>
+                <w:szCs w:val="23"/>
+              </w:rPr>
+              <w:t>crosscorrelation</w:t>
+            </w:r>
+            <w:proofErr w:type="spellEnd"/>
+            <w:r>
+              <w:rPr>
+                <w:sz w:val="23"/>
+                <w:szCs w:val="23"/>
+              </w:rPr>
+              <w:t xml:space="preserve"> from basic test data</w:t>
+            </w:r>
+          </w:p>
+        </w:tc>
+      </w:tr>
+      <w:tr>
+        <w:tblPrEx>
+          <w:tblCellMar>
+            <w:top w:w="0" w:type="dxa"/>
+            <w:bottom w:w="0" w:type="dxa"/>
+          </w:tblCellMar>
+        </w:tblPrEx>
+        <w:trPr>
+          <w:trHeight w:val="427"/>
+        </w:trPr>
+        <w:tc>
+          <w:tcPr>
+            <w:tcW w:w="2700" w:type="dxa"/>
+            <w:vMerge/>
+            <w:tcBorders>
+              <w:bottom w:val="none" w:sz="6" w:space="0" w:color="auto"/>
+              <w:right w:val="none" w:sz="6" w:space="0" w:color="auto"/>
+            </w:tcBorders>
+            <w:vAlign w:val="center"/>
+          </w:tcPr>
+          <w:p>
+            <w:pPr>
+              <w:pStyle w:val="Default"/>
+              <w:rPr>
+                <w:color w:val="4B93D7"/>
+                <w:sz w:val="23"/>
+                <w:szCs w:val="23"/>
+              </w:rPr>
+            </w:pPr>
+          </w:p>
+        </w:tc>
+        <w:tc>
+          <w:tcPr>
+            <w:tcW w:w="1890" w:type="dxa"/>
+            <w:tcBorders>
+              <w:top w:val="none" w:sz="6" w:space="0" w:color="auto"/>
+              <w:bottom w:val="none" w:sz="6" w:space="0" w:color="auto"/>
+              <w:right w:val="none" w:sz="6" w:space="0" w:color="auto"/>
+            </w:tcBorders>
+          </w:tcPr>
+          <w:p>
+            <w:pPr>
+              <w:pStyle w:val="Default"/>
+              <w:jc w:val="center"/>
+              <w:rPr>
+                <w:color w:val="4B93D7"/>
+                <w:sz w:val="23"/>
+                <w:szCs w:val="23"/>
+              </w:rPr>
+            </w:pPr>
+            <w:r>
+              <w:rPr>
+                <w:color w:val="4B93D7"/>
+                <w:sz w:val="23"/>
+                <w:szCs w:val="23"/>
+              </w:rPr>
+              <w:t>6</w:t>
+            </w:r>
+            <w:r>
+              <w:rPr>
+                <w:color w:val="auto"/>
+                <w:sz w:val="23"/>
+                <w:szCs w:val="23"/>
+              </w:rPr>
+              <w:t>/</w:t>
+            </w:r>
+            <w:r>
+              <w:rPr>
+                <w:color w:val="auto"/>
+                <w:sz w:val="23"/>
+                <w:szCs w:val="23"/>
+              </w:rPr>
+              <w:t>6</w:t>
+            </w:r>
+          </w:p>
+        </w:tc>
+        <w:tc>
+          <w:tcPr>
+            <w:tcW w:w="4860" w:type="dxa"/>
+            <w:tcBorders>
+              <w:top w:val="none" w:sz="6" w:space="0" w:color="auto"/>
+              <w:left w:val="none" w:sz="6" w:space="0" w:color="auto"/>
+              <w:bottom w:val="none" w:sz="6" w:space="0" w:color="auto"/>
+            </w:tcBorders>
+            <w:vAlign w:val="center"/>
+          </w:tcPr>
+          <w:p>
+            <w:pPr>
+              <w:pStyle w:val="Default"/>
+              <w:rPr>
+                <w:sz w:val="23"/>
+                <w:szCs w:val="23"/>
+              </w:rPr>
+            </w:pPr>
+            <w:r>
+              <w:rPr>
+                <w:sz w:val="23"/>
+                <w:szCs w:val="23"/>
+              </w:rPr>
+              <w:t xml:space="preserve">6 - </w:t>
+            </w:r>
+            <w:proofErr w:type="gramStart"/>
+            <w:r>
+              <w:rPr>
+                <w:sz w:val="23"/>
+                <w:szCs w:val="23"/>
+              </w:rPr>
+              <w:t>screenshot</w:t>
+            </w:r>
+            <w:proofErr w:type="gramEnd"/>
+            <w:r>
+              <w:rPr>
+                <w:sz w:val="23"/>
+                <w:szCs w:val="23"/>
+              </w:rPr>
+              <w:t xml:space="preserve"> submitted showing the correctly computed normalize</w:t>
+            </w:r>
+            <w:r>
+              <w:rPr>
+                <w:sz w:val="23"/>
+                <w:szCs w:val="23"/>
+              </w:rPr>
+              <w:t xml:space="preserve">d </w:t>
+            </w:r>
+            <w:proofErr w:type="spellStart"/>
+            <w:r>
+              <w:rPr>
+                <w:sz w:val="23"/>
+                <w:szCs w:val="23"/>
+              </w:rPr>
+              <w:t>crosscorrelation</w:t>
+            </w:r>
+            <w:proofErr w:type="spellEnd"/>
+            <w:r>
+              <w:rPr>
+                <w:sz w:val="23"/>
+                <w:szCs w:val="23"/>
+              </w:rPr>
+              <w:t xml:space="preserve"> as it appears on the console outpu</w:t>
+            </w:r>
+            <w:r>
+              <w:rPr>
+                <w:sz w:val="23"/>
+                <w:szCs w:val="23"/>
+              </w:rPr>
+              <w:t>t</w:t>
+            </w:r>
+          </w:p>
+        </w:tc>
+      </w:tr>
+      <w:tr>
+        <w:tblPrEx>
+          <w:tblCellMar>
+            <w:top w:w="0" w:type="dxa"/>
+            <w:bottom w:w="0" w:type="dxa"/>
+          </w:tblCellMar>
+        </w:tblPrEx>
+        <w:trPr>
+          <w:trHeight w:val="268"/>
+        </w:trPr>
+        <w:tc>
+          <w:tcPr>
+            <w:tcW w:w="2700" w:type="dxa"/>
+            <w:tcBorders>
+              <w:top w:val="none" w:sz="6" w:space="0" w:color="auto"/>
+              <w:bottom w:val="none" w:sz="6" w:space="0" w:color="auto"/>
+              <w:right w:val="none" w:sz="6" w:space="0" w:color="auto"/>
+            </w:tcBorders>
+            <w:vAlign w:val="center"/>
+          </w:tcPr>
+          <w:p>
+            <w:pPr>
+              <w:pStyle w:val="Default"/>
+              <w:rPr>
+                <w:sz w:val="23"/>
+                <w:szCs w:val="23"/>
+              </w:rPr>
+            </w:pPr>
+            <w:r>
+              <w:rPr>
+                <w:sz w:val="23"/>
+                <w:szCs w:val="23"/>
+              </w:rPr>
+              <w:t>generality of correlation</w:t>
+            </w:r>
+          </w:p>
+        </w:tc>
+        <w:tc>
+          <w:tcPr>
+            <w:tcW w:w="1890" w:type="dxa"/>
+            <w:tcBorders>
+              <w:top w:val="none" w:sz="6" w:space="0" w:color="auto"/>
+              <w:left w:val="none" w:sz="6" w:space="0" w:color="auto"/>
+              <w:bottom w:val="none" w:sz="6" w:space="0" w:color="auto"/>
+              <w:right w:val="none" w:sz="6" w:space="0" w:color="auto"/>
+            </w:tcBorders>
+          </w:tcPr>
+          <w:p>
+            <w:pPr>
+              <w:pStyle w:val="Default"/>
+              <w:jc w:val="center"/>
+              <w:rPr>
+                <w:color w:val="4B93D7"/>
+                <w:sz w:val="23"/>
+                <w:szCs w:val="23"/>
+              </w:rPr>
+            </w:pPr>
+            <w:r>
+              <w:rPr>
+                <w:color w:val="4B93D7"/>
+                <w:sz w:val="23"/>
+                <w:szCs w:val="23"/>
+              </w:rPr>
+              <w:t>6</w:t>
+            </w:r>
+            <w:r>
+              <w:rPr>
+                <w:color w:val="auto"/>
+                <w:sz w:val="23"/>
+                <w:szCs w:val="23"/>
+              </w:rPr>
+              <w:t>/6</w:t>
+            </w:r>
+          </w:p>
+        </w:tc>
+        <w:tc>
+          <w:tcPr>
+            <w:tcW w:w="4860" w:type="dxa"/>
+            <w:tcBorders>
+              <w:top w:val="none" w:sz="6" w:space="0" w:color="auto"/>
+              <w:left w:val="none" w:sz="6" w:space="0" w:color="auto"/>
+              <w:bottom w:val="none" w:sz="6" w:space="0" w:color="auto"/>
+            </w:tcBorders>
+            <w:vAlign w:val="center"/>
+          </w:tcPr>
+          <w:p>
+            <w:pPr>
+              <w:pStyle w:val="Default"/>
+              <w:rPr>
+                <w:sz w:val="23"/>
+                <w:szCs w:val="23"/>
+              </w:rPr>
+            </w:pPr>
+            <w:r>
+              <w:rPr>
+                <w:sz w:val="23"/>
+                <w:szCs w:val="23"/>
+              </w:rPr>
+              <w:t xml:space="preserve">6 - the normalized </w:t>
+            </w:r>
+            <w:proofErr w:type="spellStart"/>
+            <w:r>
+              <w:rPr>
+                <w:sz w:val="23"/>
+                <w:szCs w:val="23"/>
+              </w:rPr>
+              <w:t>crosscorrelation</w:t>
+            </w:r>
+            <w:proofErr w:type="spellEnd"/>
+            <w:r>
+              <w:rPr>
+                <w:sz w:val="23"/>
+                <w:szCs w:val="23"/>
+              </w:rPr>
+              <w:t xml:space="preserve"> is </w:t>
+            </w:r>
+            <w:proofErr w:type="gramStart"/>
+            <w:r>
+              <w:rPr>
+                <w:sz w:val="23"/>
+                <w:szCs w:val="23"/>
+              </w:rPr>
+              <w:t>computed correctly and efficiently at all times</w:t>
+            </w:r>
+            <w:proofErr w:type="gramEnd"/>
+          </w:p>
+        </w:tc>
+      </w:tr>
+      <w:tr>
+        <w:tblPrEx>
+          <w:tblCellMar>
+            <w:top w:w="0" w:type="dxa"/>
+            <w:bottom w:w="0" w:type="dxa"/>
+          </w:tblCellMar>
+        </w:tblPrEx>
+        <w:trPr>
+          <w:trHeight w:val="426"/>
+        </w:trPr>
+        <w:tc>
+          <w:tcPr>
+            <w:tcW w:w="2700" w:type="dxa"/>
+            <w:tcBorders>
+              <w:top w:val="none" w:sz="6" w:space="0" w:color="auto"/>
+              <w:bottom w:val="none" w:sz="6" w:space="0" w:color="auto"/>
+              <w:right w:val="none" w:sz="6" w:space="0" w:color="auto"/>
+            </w:tcBorders>
+            <w:vAlign w:val="center"/>
+          </w:tcPr>
+          <w:p>
+            <w:pPr>
+              <w:pStyle w:val="Default"/>
+              <w:rPr>
+                <w:sz w:val="23"/>
+                <w:szCs w:val="23"/>
+              </w:rPr>
+            </w:pPr>
+            <w:r>
+              <w:rPr>
+                <w:sz w:val="23"/>
+                <w:szCs w:val="23"/>
+              </w:rPr>
+              <w:t>correlation function</w:t>
+            </w:r>
+          </w:p>
+        </w:tc>
+        <w:tc>
+          <w:tcPr>
+            <w:tcW w:w="1890" w:type="dxa"/>
+            <w:tcBorders>
+              <w:top w:val="none" w:sz="6" w:space="0" w:color="auto"/>
+              <w:left w:val="none" w:sz="6" w:space="0" w:color="auto"/>
+              <w:bottom w:val="none" w:sz="6" w:space="0" w:color="auto"/>
+              <w:right w:val="none" w:sz="6" w:space="0" w:color="auto"/>
+            </w:tcBorders>
+          </w:tcPr>
+          <w:p>
+            <w:pPr>
+              <w:pStyle w:val="Default"/>
+              <w:jc w:val="center"/>
+              <w:rPr>
+                <w:color w:val="4B93D7"/>
+                <w:sz w:val="23"/>
+                <w:szCs w:val="23"/>
+              </w:rPr>
+            </w:pPr>
+            <w:r>
+              <w:rPr>
+                <w:color w:val="4B93D7"/>
+                <w:sz w:val="23"/>
+                <w:szCs w:val="23"/>
+              </w:rPr>
+              <w:t>6</w:t>
+            </w:r>
+            <w:r>
+              <w:rPr>
+                <w:color w:val="auto"/>
+                <w:sz w:val="23"/>
+                <w:szCs w:val="23"/>
+              </w:rPr>
+              <w:t>/6</w:t>
+            </w:r>
+          </w:p>
+        </w:tc>
+        <w:tc>
+          <w:tcPr>
+            <w:tcW w:w="4860" w:type="dxa"/>
+            <w:tcBorders>
+              <w:top w:val="none" w:sz="6" w:space="0" w:color="auto"/>
+              <w:left w:val="none" w:sz="6" w:space="0" w:color="auto"/>
+              <w:bottom w:val="none" w:sz="6" w:space="0" w:color="auto"/>
+            </w:tcBorders>
+            <w:vAlign w:val="center"/>
+          </w:tcPr>
+          <w:p>
+            <w:pPr>
+              <w:pStyle w:val="Default"/>
+              <w:rPr>
+                <w:sz w:val="23"/>
+                <w:szCs w:val="23"/>
+              </w:rPr>
+            </w:pPr>
+            <w:r>
+              <w:rPr>
+                <w:sz w:val="23"/>
+                <w:szCs w:val="23"/>
+              </w:rPr>
+              <w:t xml:space="preserve">6 - the normalized </w:t>
+            </w:r>
+            <w:proofErr w:type="spellStart"/>
+            <w:r>
+              <w:rPr>
+                <w:sz w:val="23"/>
+                <w:szCs w:val="23"/>
+              </w:rPr>
+              <w:t>crosscorrelation</w:t>
+            </w:r>
+            <w:proofErr w:type="spellEnd"/>
+            <w:r>
+              <w:rPr>
+                <w:sz w:val="23"/>
+                <w:szCs w:val="23"/>
+              </w:rPr>
+              <w:t xml:space="preserve"> is </w:t>
+            </w:r>
+            <w:proofErr w:type="gramStart"/>
+            <w:r>
+              <w:rPr>
+                <w:sz w:val="23"/>
+                <w:szCs w:val="23"/>
+              </w:rPr>
+              <w:t>computed correctly and efficiently at all times</w:t>
+            </w:r>
+            <w:proofErr w:type="gramEnd"/>
+            <w:r>
+              <w:rPr>
+                <w:sz w:val="23"/>
+                <w:szCs w:val="23"/>
+              </w:rPr>
+              <w:t>, by a function as specified</w:t>
+            </w:r>
+          </w:p>
+        </w:tc>
+      </w:tr>
+      <w:tr>
+        <w:tblPrEx>
+          <w:tblCellMar>
+            <w:top w:w="0" w:type="dxa"/>
+            <w:bottom w:w="0" w:type="dxa"/>
+          </w:tblCellMar>
+        </w:tblPrEx>
+        <w:trPr>
+          <w:trHeight w:val="585"/>
+        </w:trPr>
+        <w:tc>
+          <w:tcPr>
+            <w:tcW w:w="2700" w:type="dxa"/>
+            <w:tcBorders>
+              <w:top w:val="none" w:sz="6" w:space="0" w:color="auto"/>
+              <w:bottom w:val="none" w:sz="6" w:space="0" w:color="auto"/>
+              <w:right w:val="none" w:sz="6" w:space="0" w:color="auto"/>
+            </w:tcBorders>
+            <w:vAlign w:val="center"/>
+          </w:tcPr>
+          <w:p>
+            <w:pPr>
+              <w:pStyle w:val="Default"/>
+              <w:rPr>
+                <w:sz w:val="23"/>
+                <w:szCs w:val="23"/>
+              </w:rPr>
+            </w:pPr>
+            <w:r>
+              <w:rPr>
+                <w:sz w:val="23"/>
+                <w:szCs w:val="23"/>
+              </w:rPr>
+              <w:t>processing of signal files</w:t>
+            </w:r>
+          </w:p>
+        </w:tc>
+        <w:tc>
+          <w:tcPr>
+            <w:tcW w:w="1890" w:type="dxa"/>
+            <w:tcBorders>
+              <w:top w:val="none" w:sz="6" w:space="0" w:color="auto"/>
+              <w:left w:val="none" w:sz="6" w:space="0" w:color="auto"/>
+              <w:bottom w:val="none" w:sz="6" w:space="0" w:color="auto"/>
+              <w:right w:val="none" w:sz="6" w:space="0" w:color="auto"/>
+            </w:tcBorders>
+          </w:tcPr>
+          <w:p>
+            <w:pPr>
+              <w:pStyle w:val="Default"/>
+              <w:jc w:val="center"/>
+              <w:rPr>
+                <w:color w:val="4B93D7"/>
+                <w:sz w:val="23"/>
+                <w:szCs w:val="23"/>
+              </w:rPr>
+            </w:pPr>
+            <w:r>
+              <w:rPr>
+                <w:color w:val="4B93D7"/>
+                <w:sz w:val="23"/>
+                <w:szCs w:val="23"/>
+              </w:rPr>
+              <w:t>4</w:t>
+            </w:r>
+            <w:r>
+              <w:rPr>
+                <w:color w:val="auto"/>
+                <w:sz w:val="23"/>
+                <w:szCs w:val="23"/>
+              </w:rPr>
+              <w:t>/4</w:t>
+            </w:r>
+          </w:p>
+        </w:tc>
+        <w:tc>
+          <w:tcPr>
+            <w:tcW w:w="4860" w:type="dxa"/>
+            <w:tcBorders>
+              <w:top w:val="none" w:sz="6" w:space="0" w:color="auto"/>
+              <w:left w:val="none" w:sz="6" w:space="0" w:color="auto"/>
+              <w:bottom w:val="none" w:sz="6" w:space="0" w:color="auto"/>
+            </w:tcBorders>
+            <w:vAlign w:val="center"/>
+          </w:tcPr>
+          <w:p>
+            <w:pPr>
+              <w:pStyle w:val="Default"/>
+              <w:rPr>
+                <w:sz w:val="23"/>
+                <w:szCs w:val="23"/>
+              </w:rPr>
+            </w:pPr>
+            <w:r>
+              <w:rPr>
+                <w:sz w:val="23"/>
+                <w:szCs w:val="23"/>
+              </w:rPr>
+              <w:t xml:space="preserve">4 - The file is opened only </w:t>
+            </w:r>
+            <w:proofErr w:type="gramStart"/>
+            <w:r>
+              <w:rPr>
+                <w:sz w:val="23"/>
+                <w:szCs w:val="23"/>
+              </w:rPr>
+              <w:t>once</w:t>
+            </w:r>
+            <w:proofErr w:type="gramEnd"/>
+            <w:r>
+              <w:rPr>
+                <w:sz w:val="23"/>
+                <w:szCs w:val="23"/>
+              </w:rPr>
+              <w:t xml:space="preserve"> and the first line of the signal file is processed correctly and separately from code processing the rest of the signal file</w:t>
+            </w:r>
+          </w:p>
+        </w:tc>
+      </w:tr>
+      <w:tr>
+        <w:tblPrEx>
+          <w:tblCellMar>
+            <w:top w:w="0" w:type="dxa"/>
+            <w:bottom w:w="0" w:type="dxa"/>
+          </w:tblCellMar>
+        </w:tblPrEx>
+        <w:trPr>
+          <w:trHeight w:val="268"/>
+        </w:trPr>
+        <w:tc>
+          <w:tcPr>
+            <w:tcW w:w="2700" w:type="dxa"/>
+            <w:tcBorders>
+              <w:top w:val="none" w:sz="6" w:space="0" w:color="auto"/>
+              <w:bottom w:val="none" w:sz="6" w:space="0" w:color="auto"/>
+              <w:right w:val="none" w:sz="6" w:space="0" w:color="auto"/>
+            </w:tcBorders>
+            <w:vAlign w:val="center"/>
+          </w:tcPr>
+          <w:p>
+            <w:pPr>
+              <w:pStyle w:val="Default"/>
+              <w:rPr>
+                <w:sz w:val="23"/>
+                <w:szCs w:val="23"/>
+              </w:rPr>
+            </w:pPr>
+            <w:r>
+              <w:rPr>
+                <w:sz w:val="23"/>
+                <w:szCs w:val="23"/>
+              </w:rPr>
+              <w:t>input validation</w:t>
+            </w:r>
+          </w:p>
+        </w:tc>
+        <w:tc>
+          <w:tcPr>
+            <w:tcW w:w="1890" w:type="dxa"/>
+            <w:tcBorders>
+              <w:top w:val="none" w:sz="6" w:space="0" w:color="auto"/>
+              <w:left w:val="none" w:sz="6" w:space="0" w:color="auto"/>
+              <w:bottom w:val="none" w:sz="6" w:space="0" w:color="auto"/>
+              <w:right w:val="none" w:sz="6" w:space="0" w:color="auto"/>
+            </w:tcBorders>
+          </w:tcPr>
+          <w:p>
+            <w:pPr>
+              <w:pStyle w:val="Default"/>
+              <w:jc w:val="center"/>
+              <w:rPr>
+                <w:color w:val="4B93D7"/>
+                <w:sz w:val="23"/>
+                <w:szCs w:val="23"/>
+              </w:rPr>
+            </w:pPr>
+            <w:r>
+              <w:rPr>
+                <w:color w:val="4B93D7"/>
+                <w:sz w:val="23"/>
+                <w:szCs w:val="23"/>
+              </w:rPr>
+              <w:t>4</w:t>
+            </w:r>
+            <w:r>
+              <w:rPr>
+                <w:color w:val="auto"/>
+                <w:sz w:val="23"/>
+                <w:szCs w:val="23"/>
+              </w:rPr>
+              <w:t>/4</w:t>
+            </w:r>
+          </w:p>
+        </w:tc>
+        <w:tc>
+          <w:tcPr>
+            <w:tcW w:w="4860" w:type="dxa"/>
+            <w:tcBorders>
+              <w:top w:val="none" w:sz="6" w:space="0" w:color="auto"/>
+              <w:left w:val="none" w:sz="6" w:space="0" w:color="auto"/>
+              <w:bottom w:val="none" w:sz="6" w:space="0" w:color="auto"/>
+            </w:tcBorders>
+            <w:vAlign w:val="center"/>
+          </w:tcPr>
+          <w:p>
+            <w:pPr>
+              <w:pStyle w:val="Default"/>
+              <w:rPr>
+                <w:sz w:val="23"/>
+                <w:szCs w:val="23"/>
+              </w:rPr>
+            </w:pPr>
+            <w:r>
+              <w:rPr>
+                <w:sz w:val="23"/>
+                <w:szCs w:val="23"/>
+              </w:rPr>
+              <w:t xml:space="preserve">4 - integers and </w:t>
+            </w:r>
+            <w:proofErr w:type="gramStart"/>
+            <w:r>
+              <w:rPr>
+                <w:sz w:val="23"/>
+                <w:szCs w:val="23"/>
+              </w:rPr>
+              <w:t>floating point</w:t>
+            </w:r>
+            <w:proofErr w:type="gramEnd"/>
+            <w:r>
+              <w:rPr>
+                <w:sz w:val="23"/>
+                <w:szCs w:val="23"/>
+              </w:rPr>
+              <w:t xml:space="preserve"> numbers are fully validated when signal files are processed</w:t>
+            </w:r>
+          </w:p>
+        </w:tc>
+      </w:tr>
+      <w:tr>
+        <w:tblPrEx>
+          <w:tblCellMar>
+            <w:top w:w="0" w:type="dxa"/>
+            <w:bottom w:w="0" w:type="dxa"/>
+          </w:tblCellMar>
+        </w:tblPrEx>
+        <w:trPr>
+          <w:trHeight w:val="268"/>
+        </w:trPr>
+        <w:tc>
+          <w:tcPr>
+            <w:tcW w:w="2700" w:type="dxa"/>
+            <w:tcBorders>
+              <w:top w:val="none" w:sz="6" w:space="0" w:color="auto"/>
+              <w:bottom w:val="none" w:sz="6" w:space="0" w:color="auto"/>
+              <w:right w:val="none" w:sz="6" w:space="0" w:color="auto"/>
+            </w:tcBorders>
+            <w:vAlign w:val="center"/>
+          </w:tcPr>
+          <w:p>
+            <w:pPr>
+              <w:pStyle w:val="Default"/>
+              <w:rPr>
+                <w:sz w:val="23"/>
+                <w:szCs w:val="23"/>
+              </w:rPr>
+            </w:pPr>
+            <w:r>
+              <w:rPr>
+                <w:sz w:val="23"/>
+                <w:szCs w:val="23"/>
+              </w:rPr>
+              <w:t>command line</w:t>
+            </w:r>
+          </w:p>
+        </w:tc>
+        <w:tc>
+          <w:tcPr>
+            <w:tcW w:w="1890" w:type="dxa"/>
+            <w:tcBorders>
+              <w:top w:val="none" w:sz="6" w:space="0" w:color="auto"/>
+              <w:left w:val="none" w:sz="6" w:space="0" w:color="auto"/>
+              <w:bottom w:val="none" w:sz="6" w:space="0" w:color="auto"/>
+              <w:right w:val="none" w:sz="6" w:space="0" w:color="auto"/>
+            </w:tcBorders>
+          </w:tcPr>
+          <w:p>
+            <w:pPr>
+              <w:pStyle w:val="Default"/>
+              <w:jc w:val="center"/>
+              <w:rPr>
+                <w:color w:val="4B93D7"/>
+                <w:sz w:val="23"/>
+                <w:szCs w:val="23"/>
+              </w:rPr>
+            </w:pPr>
+            <w:r>
+              <w:rPr>
+                <w:color w:val="4B93D7"/>
+                <w:sz w:val="23"/>
+                <w:szCs w:val="23"/>
+              </w:rPr>
+              <w:t>4</w:t>
+            </w:r>
+            <w:r>
+              <w:rPr>
+                <w:color w:val="auto"/>
+                <w:sz w:val="23"/>
+                <w:szCs w:val="23"/>
+              </w:rPr>
+              <w:t>/4</w:t>
+            </w:r>
+          </w:p>
+        </w:tc>
+        <w:tc>
+          <w:tcPr>
+            <w:tcW w:w="4860" w:type="dxa"/>
+            <w:tcBorders>
+              <w:top w:val="none" w:sz="6" w:space="0" w:color="auto"/>
+              <w:left w:val="none" w:sz="6" w:space="0" w:color="auto"/>
+              <w:bottom w:val="none" w:sz="6" w:space="0" w:color="auto"/>
+            </w:tcBorders>
+            <w:vAlign w:val="center"/>
+          </w:tcPr>
+          <w:p>
+            <w:pPr>
+              <w:pStyle w:val="Default"/>
+              <w:rPr>
+                <w:sz w:val="23"/>
+                <w:szCs w:val="23"/>
+              </w:rPr>
+            </w:pPr>
+            <w:r>
+              <w:rPr>
+                <w:sz w:val="23"/>
+                <w:szCs w:val="23"/>
+              </w:rPr>
+              <w:t xml:space="preserve">4 - application processes command line arguments correctly </w:t>
+            </w:r>
+            <w:proofErr w:type="gramStart"/>
+            <w:r>
+              <w:rPr>
+                <w:sz w:val="23"/>
+                <w:szCs w:val="23"/>
+              </w:rPr>
+              <w:t>at all times</w:t>
+            </w:r>
+            <w:proofErr w:type="gramEnd"/>
+          </w:p>
+        </w:tc>
+      </w:tr>
+      <w:tr>
+        <w:tblPrEx>
+          <w:tblCellMar>
+            <w:top w:w="0" w:type="dxa"/>
+            <w:bottom w:w="0" w:type="dxa"/>
+          </w:tblCellMar>
+        </w:tblPrEx>
+        <w:trPr>
+          <w:trHeight w:val="267"/>
+        </w:trPr>
+        <w:tc>
+          <w:tcPr>
+            <w:tcW w:w="2700" w:type="dxa"/>
+            <w:tcBorders>
+              <w:top w:val="none" w:sz="6" w:space="0" w:color="auto"/>
+              <w:bottom w:val="none" w:sz="6" w:space="0" w:color="auto"/>
+              <w:right w:val="none" w:sz="6" w:space="0" w:color="auto"/>
+            </w:tcBorders>
+            <w:vAlign w:val="center"/>
+          </w:tcPr>
+          <w:p>
+            <w:pPr>
+              <w:pStyle w:val="Default"/>
+              <w:rPr>
+                <w:sz w:val="23"/>
+                <w:szCs w:val="23"/>
+              </w:rPr>
+            </w:pPr>
+            <w:r>
+              <w:rPr>
+                <w:sz w:val="23"/>
+                <w:szCs w:val="23"/>
+              </w:rPr>
+              <w:t>application feedback</w:t>
+            </w:r>
+          </w:p>
+        </w:tc>
+        <w:tc>
+          <w:tcPr>
+            <w:tcW w:w="1890" w:type="dxa"/>
+            <w:tcBorders>
+              <w:top w:val="none" w:sz="6" w:space="0" w:color="auto"/>
+              <w:left w:val="none" w:sz="6" w:space="0" w:color="auto"/>
+              <w:bottom w:val="none" w:sz="6" w:space="0" w:color="auto"/>
+              <w:right w:val="none" w:sz="6" w:space="0" w:color="auto"/>
+            </w:tcBorders>
+          </w:tcPr>
+          <w:p>
+            <w:pPr>
+              <w:pStyle w:val="Default"/>
+              <w:jc w:val="center"/>
+              <w:rPr>
+                <w:color w:val="4B93D7"/>
+                <w:sz w:val="23"/>
+                <w:szCs w:val="23"/>
+              </w:rPr>
+            </w:pPr>
+            <w:r>
+              <w:rPr>
+                <w:color w:val="4B93D7"/>
+                <w:sz w:val="23"/>
+                <w:szCs w:val="23"/>
+              </w:rPr>
+              <w:t>4</w:t>
+            </w:r>
+            <w:r>
+              <w:rPr>
+                <w:color w:val="auto"/>
+                <w:sz w:val="23"/>
+                <w:szCs w:val="23"/>
+              </w:rPr>
+              <w:t>/4</w:t>
+            </w:r>
+          </w:p>
+        </w:tc>
+        <w:tc>
+          <w:tcPr>
+            <w:tcW w:w="4860" w:type="dxa"/>
+            <w:tcBorders>
+              <w:top w:val="none" w:sz="6" w:space="0" w:color="auto"/>
+              <w:left w:val="none" w:sz="6" w:space="0" w:color="auto"/>
+              <w:bottom w:val="none" w:sz="6" w:space="0" w:color="auto"/>
+            </w:tcBorders>
+            <w:vAlign w:val="center"/>
+          </w:tcPr>
+          <w:p>
+            <w:pPr>
+              <w:pStyle w:val="Default"/>
+              <w:rPr>
+                <w:sz w:val="23"/>
+                <w:szCs w:val="23"/>
+              </w:rPr>
+            </w:pPr>
+            <w:r>
+              <w:rPr>
+                <w:sz w:val="23"/>
+                <w:szCs w:val="23"/>
+              </w:rPr>
+              <w:t xml:space="preserve">4 - application </w:t>
+            </w:r>
+            <w:proofErr w:type="gramStart"/>
+            <w:r>
+              <w:rPr>
+                <w:sz w:val="23"/>
+                <w:szCs w:val="23"/>
+              </w:rPr>
+              <w:t>provides appropriate feedback at all times</w:t>
+            </w:r>
+            <w:proofErr w:type="gramEnd"/>
+            <w:r>
+              <w:rPr>
+                <w:sz w:val="23"/>
+                <w:szCs w:val="23"/>
+              </w:rPr>
+              <w:t>, as specified</w:t>
+            </w:r>
+          </w:p>
+        </w:tc>
+      </w:tr>
+      <w:tr>
+        <w:tblPrEx>
+          <w:tblCellMar>
+            <w:top w:w="0" w:type="dxa"/>
+            <w:bottom w:w="0" w:type="dxa"/>
+          </w:tblCellMar>
+        </w:tblPrEx>
+        <w:trPr>
+          <w:trHeight w:val="267"/>
+        </w:trPr>
+        <w:tc>
+          <w:tcPr>
+            <w:tcW w:w="2700" w:type="dxa"/>
+            <w:tcBorders>
+              <w:top w:val="none" w:sz="6" w:space="0" w:color="auto"/>
+              <w:bottom w:val="none" w:sz="6" w:space="0" w:color="auto"/>
+              <w:right w:val="none" w:sz="6" w:space="0" w:color="auto"/>
+            </w:tcBorders>
+            <w:vAlign w:val="center"/>
+          </w:tcPr>
+          <w:p>
+            <w:pPr>
+              <w:pStyle w:val="Default"/>
+              <w:rPr>
+                <w:sz w:val="23"/>
+                <w:szCs w:val="23"/>
+              </w:rPr>
+            </w:pPr>
+            <w:r>
+              <w:rPr>
+                <w:sz w:val="23"/>
+                <w:szCs w:val="23"/>
+              </w:rPr>
+              <w:t>self-evaluation</w:t>
+            </w:r>
+          </w:p>
+        </w:tc>
+        <w:tc>
+          <w:tcPr>
+            <w:tcW w:w="1890" w:type="dxa"/>
+            <w:tcBorders>
+              <w:top w:val="none" w:sz="6" w:space="0" w:color="auto"/>
+              <w:left w:val="none" w:sz="6" w:space="0" w:color="auto"/>
+              <w:bottom w:val="none" w:sz="6" w:space="0" w:color="auto"/>
+              <w:right w:val="none" w:sz="6" w:space="0" w:color="auto"/>
+            </w:tcBorders>
+          </w:tcPr>
+          <w:p>
+            <w:pPr>
+              <w:pStyle w:val="Default"/>
+              <w:jc w:val="center"/>
+              <w:rPr>
+                <w:color w:val="4B93D7"/>
+                <w:sz w:val="23"/>
+                <w:szCs w:val="23"/>
+              </w:rPr>
+            </w:pPr>
+            <w:r>
+              <w:rPr>
+                <w:color w:val="4B93D7"/>
+                <w:sz w:val="23"/>
+                <w:szCs w:val="23"/>
+              </w:rPr>
+              <w:t>4</w:t>
+            </w:r>
+            <w:r>
+              <w:rPr>
+                <w:color w:val="auto"/>
+                <w:sz w:val="23"/>
+                <w:szCs w:val="23"/>
+              </w:rPr>
+              <w:t>/4</w:t>
+            </w:r>
+          </w:p>
+        </w:tc>
+        <w:tc>
+          <w:tcPr>
+            <w:tcW w:w="4860" w:type="dxa"/>
+            <w:tcBorders>
+              <w:top w:val="none" w:sz="6" w:space="0" w:color="auto"/>
+              <w:left w:val="none" w:sz="6" w:space="0" w:color="auto"/>
+              <w:bottom w:val="none" w:sz="6" w:space="0" w:color="auto"/>
+            </w:tcBorders>
+            <w:vAlign w:val="center"/>
+          </w:tcPr>
+          <w:p>
+            <w:pPr>
+              <w:pStyle w:val="Default"/>
+              <w:rPr>
+                <w:sz w:val="23"/>
+                <w:szCs w:val="23"/>
+              </w:rPr>
+            </w:pPr>
+            <w:r>
+              <w:rPr>
+                <w:sz w:val="23"/>
+                <w:szCs w:val="23"/>
+              </w:rPr>
+              <w:t>4 - self-evaluation accurate (or evaluating this item leads to an error)</w:t>
+            </w:r>
+          </w:p>
+        </w:tc>
+      </w:tr>
+      <w:tr>
+        <w:tblPrEx>
+          <w:tblCellMar>
+            <w:top w:w="0" w:type="dxa"/>
+            <w:bottom w:w="0" w:type="dxa"/>
+          </w:tblCellMar>
+        </w:tblPrEx>
+        <w:trPr>
+          <w:trHeight w:val="109"/>
+        </w:trPr>
+        <w:tc>
+          <w:tcPr>
+            <w:tcW w:w="2700" w:type="dxa"/>
+            <w:tcBorders>
+              <w:top w:val="none" w:sz="6" w:space="0" w:color="auto"/>
+              <w:bottom w:val="none" w:sz="6" w:space="0" w:color="auto"/>
+              <w:right w:val="none" w:sz="6" w:space="0" w:color="auto"/>
+            </w:tcBorders>
+            <w:vAlign w:val="center"/>
+          </w:tcPr>
+          <w:p>
+            <w:pPr>
+              <w:pStyle w:val="Default"/>
+              <w:rPr>
+                <w:sz w:val="23"/>
+                <w:szCs w:val="23"/>
+              </w:rPr>
+            </w:pPr>
+            <w:r>
+              <w:rPr>
+                <w:sz w:val="23"/>
+                <w:szCs w:val="23"/>
+              </w:rPr>
+              <w:t>total</w:t>
+            </w:r>
+          </w:p>
+        </w:tc>
+        <w:tc>
+          <w:tcPr>
+            <w:tcW w:w="1890" w:type="dxa"/>
+            <w:tcBorders>
+              <w:top w:val="none" w:sz="6" w:space="0" w:color="auto"/>
+              <w:bottom w:val="none" w:sz="6" w:space="0" w:color="auto"/>
+              <w:right w:val="none" w:sz="6" w:space="0" w:color="auto"/>
+            </w:tcBorders>
+          </w:tcPr>
+          <w:p>
+            <w:pPr>
+              <w:pStyle w:val="Default"/>
+              <w:jc w:val="center"/>
+              <w:rPr>
+                <w:sz w:val="23"/>
+                <w:szCs w:val="23"/>
+              </w:rPr>
+            </w:pPr>
+            <w:r>
+              <w:rPr>
+                <w:color w:val="4B93D7"/>
+                <w:sz w:val="23"/>
+                <w:szCs w:val="23"/>
+              </w:rPr>
+              <w:t>100</w:t>
+            </w:r>
+          </w:p>
+        </w:tc>
+        <w:tc>
+          <w:tcPr>
+            <w:tcW w:w="4860" w:type="dxa"/>
+            <w:tcBorders>
+              <w:top w:val="none" w:sz="6" w:space="0" w:color="auto"/>
+              <w:left w:val="none" w:sz="6" w:space="0" w:color="auto"/>
+              <w:bottom w:val="none" w:sz="6" w:space="0" w:color="auto"/>
+            </w:tcBorders>
+            <w:vAlign w:val="center"/>
+          </w:tcPr>
+          <w:p>
+            <w:pPr>
+              <w:pStyle w:val="Default"/>
+              <w:rPr>
+                <w:color w:val="4B93D7"/>
+                <w:sz w:val="23"/>
+                <w:szCs w:val="23"/>
+              </w:rPr>
+            </w:pPr>
+          </w:p>
+        </w:tc>
+      </w:tr>
+    </w:tbl>
+    <w:p>
+      <w:pPr>
+        <w:rPr>
+          <w:rFonts w:ascii="Liberation Serif" w:hAnsi="Liberation Serif"/>
+        </w:rPr>
+      </w:pPr>
     </w:p>
     <w:sectPr>
       <w:pgSz w:w="11909" w:h="16834" w:code="9"/>
@@ -1951,7 +3663,6 @@
   <w:style w:type="character" w:default="1" w:styleId="DefaultParagraphFont">
     <w:name w:val="Default Paragraph Font"/>
     <w:uiPriority w:val="1"/>
-    <w:semiHidden/>
     <w:unhideWhenUsed/>
   </w:style>
   <w:style w:type="table" w:default="1" w:styleId="TableNormal">
@@ -2263,6 +3974,40 @@
       <w:smallCaps/>
       <w:color w:val="0F4761" w:themeColor="accent1" w:themeShade="BF"/>
       <w:spacing w:val="5"/>
+    </w:rPr>
+  </w:style>
+  <w:style w:type="table" w:styleId="TableGrid">
+    <w:name w:val="Table Grid"/>
+    <w:basedOn w:val="TableNormal"/>
+    <w:uiPriority w:val="39"/>
+    <w:rsid w:val="00C76948"/>
+    <w:pPr>
+      <w:spacing w:after="0" w:line="240" w:lineRule="auto"/>
+    </w:pPr>
+    <w:tblPr>
+      <w:tblBorders>
+        <w:top w:val="single" w:sz="4" w:space="0" w:color="auto"/>
+        <w:left w:val="single" w:sz="4" w:space="0" w:color="auto"/>
+        <w:bottom w:val="single" w:sz="4" w:space="0" w:color="auto"/>
+        <w:right w:val="single" w:sz="4" w:space="0" w:color="auto"/>
+        <w:insideH w:val="single" w:sz="4" w:space="0" w:color="auto"/>
+        <w:insideV w:val="single" w:sz="4" w:space="0" w:color="auto"/>
+      </w:tblBorders>
+    </w:tblPr>
+  </w:style>
+  <w:style w:type="paragraph" w:customStyle="1" w:styleId="Default">
+    <w:name w:val="Default"/>
+    <w:rsid w:val="009F74C5"/>
+    <w:pPr>
+      <w:autoSpaceDE w:val="0"/>
+      <w:autoSpaceDN w:val="0"/>
+      <w:adjustRightInd w:val="0"/>
+      <w:spacing w:after="0" w:line="240" w:lineRule="auto"/>
+    </w:pPr>
+    <w:rPr>
+      <w:rFonts w:ascii="Liberation Serif" w:hAnsi="Liberation Serif" w:cs="Liberation Serif"/>
+      <w:color w:val="000000"/>
+      <w:kern w:val="0"/>
     </w:rPr>
   </w:style>
 </w:styles>

</xml_diff>